<commit_message>
fixed title and authors in D6.3
</commit_message>
<xml_diff>
--- a/speedd-design/D6.3 - SPEEDD Integrated Prototype.docx
+++ b/speedd-design/D6.3 - SPEEDD Integrated Prototype.docx
@@ -571,7 +571,7 @@
           <w:sz w:val="48"/>
           <w:szCs w:val="48"/>
         </w:rPr>
-        <w:t xml:space="preserve">The </w:t>
+        <w:t>First Integrated</w:t>
       </w:r>
       <w:r>
         <w:rPr>
@@ -580,21 +580,48 @@
           <w:sz w:val="48"/>
           <w:szCs w:val="48"/>
         </w:rPr>
-        <w:t>Architecture Design</w:t>
-      </w:r>
-      <w:r>
-        <w:rPr>
-          <w:b/>
+        <w:t xml:space="preserve"> Prototype</w:t>
+      </w:r>
+    </w:p>
+    <w:sdt>
+      <w:sdtPr>
+        <w:rPr>
           <w:noProof/>
-          <w:sz w:val="48"/>
-          <w:szCs w:val="48"/>
-        </w:rPr>
-        <w:t xml:space="preserve"> of the SPEEDD Prototype</w:t>
-      </w:r>
-    </w:p>
+          <w:sz w:val="24"/>
+          <w:szCs w:val="24"/>
+        </w:rPr>
+        <w:alias w:val="Author"/>
+        <w:tag w:val=""/>
+        <w:id w:val="1647015045"/>
+        <w:placeholder>
+          <w:docPart w:val="ACF3A8970A344AB2A7EC86161BFA818F"/>
+        </w:placeholder>
+        <w:dataBinding w:prefixMappings="xmlns:ns0='http://purl.org/dc/elements/1.1/' xmlns:ns1='http://schemas.openxmlformats.org/package/2006/metadata/core-properties' " w:xpath="/ns1:coreProperties[1]/ns0:creator[1]" w:storeItemID="{6C3C8BC8-F283-45AE-878A-BAB7291924A1}"/>
+        <w:text/>
+      </w:sdtPr>
+      <w:sdtContent>
+        <w:p>
+          <w:pPr>
+            <w:jc w:val="center"/>
+            <w:rPr>
+              <w:noProof/>
+              <w:sz w:val="24"/>
+              <w:szCs w:val="24"/>
+            </w:rPr>
+          </w:pPr>
+          <w:r>
+            <w:rPr>
+              <w:noProof/>
+              <w:sz w:val="24"/>
+              <w:szCs w:val="24"/>
+            </w:rPr>
+            <w:t>Alex Kofman; Anastasios Skarlatidis; Anton Andreev; Elias Alevizos; Fabiana Fournier; Inna Skarbovsky; Ivo Correia; Marius Schmitt; Natan Morar; Rohit Singhal</w:t>
+          </w:r>
+        </w:p>
+      </w:sdtContent>
+    </w:sdt>
     <w:p>
       <w:pPr>
-        <w:jc w:val="center"/>
         <w:rPr>
           <w:noProof/>
           <w:sz w:val="28"/>
@@ -604,121 +631,112 @@
       <w:r>
         <w:rPr>
           <w:noProof/>
-          <w:sz w:val="24"/>
-          <w:szCs w:val="24"/>
-        </w:rPr>
-        <w:t>Alex Kofman</w:t>
-      </w:r>
-      <w:r>
-        <w:rPr>
-          <w:noProof/>
-          <w:sz w:val="24"/>
-          <w:szCs w:val="24"/>
-        </w:rPr>
-        <w:t xml:space="preserve"> (IBM)</w:t>
+          <w:sz w:val="28"/>
+          <w:szCs w:val="28"/>
+        </w:rPr>
+        <w:t xml:space="preserve">                                                         </w:t>
       </w:r>
     </w:p>
     <w:p>
       <w:pPr>
+        <w:rPr>
+          <w:noProof/>
+        </w:rPr>
+      </w:pPr>
+      <w:r>
         <w:rPr>
           <w:noProof/>
           <w:sz w:val="28"/>
           <w:szCs w:val="28"/>
         </w:rPr>
-      </w:pPr>
-      <w:r>
+        <w:t xml:space="preserve">                                                         </w:t>
+      </w:r>
+      <w:r>
+        <w:rPr>
+          <w:noProof/>
+        </w:rPr>
+        <w:t xml:space="preserve">Status: </w:t>
+      </w:r>
+      <w:r>
+        <w:rPr>
+          <w:noProof/>
+        </w:rPr>
+        <w:t>Final</w:t>
+      </w:r>
+      <w:r>
+        <w:rPr>
+          <w:noProof/>
+        </w:rPr>
+        <w:t xml:space="preserve"> (Version </w:t>
+      </w:r>
+      <w:r>
+        <w:rPr>
+          <w:noProof/>
+        </w:rPr>
+        <w:t>1</w:t>
+      </w:r>
+      <w:r>
+        <w:rPr>
+          <w:noProof/>
+        </w:rPr>
+        <w:t>.</w:t>
+      </w:r>
+      <w:r>
+        <w:rPr>
+          <w:noProof/>
+        </w:rPr>
+        <w:t>0</w:t>
+      </w:r>
+      <w:r>
+        <w:rPr>
+          <w:noProof/>
+        </w:rPr>
+        <w:t>)</w:t>
+      </w:r>
+    </w:p>
+    <w:p>
+      <w:pPr>
+        <w:rPr>
+          <w:noProof/>
+        </w:rPr>
+      </w:pPr>
+    </w:p>
+    <w:p>
+      <w:pPr>
+        <w:rPr>
+          <w:noProof/>
+        </w:rPr>
+      </w:pPr>
+    </w:p>
+    <w:p>
+      <w:pPr>
         <w:rPr>
           <w:noProof/>
           <w:sz w:val="28"/>
           <w:szCs w:val="28"/>
         </w:rPr>
-        <w:t xml:space="preserve">                                                         </w:t>
-      </w:r>
-    </w:p>
-    <w:p>
-      <w:pPr>
+      </w:pPr>
+      <w:r>
         <w:rPr>
           <w:noProof/>
         </w:rPr>
-      </w:pPr>
+        <w:t xml:space="preserve">                                                                         </w:t>
+      </w:r>
       <w:r>
         <w:rPr>
           <w:noProof/>
           <w:sz w:val="28"/>
           <w:szCs w:val="28"/>
         </w:rPr>
-        <w:t xml:space="preserve">                                                         </w:t>
-      </w:r>
-      <w:r>
-        <w:rPr>
-          <w:noProof/>
-        </w:rPr>
-        <w:t xml:space="preserve">Status: </w:t>
-      </w:r>
-      <w:r>
-        <w:rPr>
-          <w:noProof/>
-        </w:rPr>
-        <w:t>Final</w:t>
-      </w:r>
-      <w:r>
-        <w:rPr>
-          <w:noProof/>
-        </w:rPr>
-        <w:t xml:space="preserve"> (Version </w:t>
-      </w:r>
-      <w:r>
-        <w:rPr>
-          <w:noProof/>
-        </w:rPr>
-        <w:t>1</w:t>
-      </w:r>
-      <w:r>
-        <w:rPr>
-          <w:noProof/>
-        </w:rPr>
-        <w:t>.</w:t>
-      </w:r>
-      <w:r>
-        <w:rPr>
-          <w:noProof/>
-        </w:rPr>
-        <w:t>0</w:t>
-      </w:r>
-      <w:r>
-        <w:rPr>
-          <w:noProof/>
-        </w:rPr>
-        <w:t>)</w:t>
-      </w:r>
-    </w:p>
-    <w:p>
-      <w:pPr>
-        <w:rPr>
-          <w:noProof/>
-        </w:rPr>
-      </w:pPr>
-    </w:p>
-    <w:p>
-      <w:pPr>
-        <w:rPr>
-          <w:noProof/>
-        </w:rPr>
-      </w:pPr>
-    </w:p>
-    <w:p>
-      <w:pPr>
+        <w:t>January</w:t>
+      </w:r>
+      <w:r>
         <w:rPr>
           <w:noProof/>
           <w:sz w:val="28"/>
           <w:szCs w:val="28"/>
         </w:rPr>
-      </w:pPr>
-      <w:r>
-        <w:rPr>
-          <w:noProof/>
-        </w:rPr>
-        <w:t xml:space="preserve">                                                                         </w:t>
+        <w:t xml:space="preserve"> 201</w:t>
       </w:r>
       <w:r>
         <w:rPr>
@@ -726,22 +744,6 @@
           <w:sz w:val="28"/>
           <w:szCs w:val="28"/>
         </w:rPr>
-        <w:t>January</w:t>
-      </w:r>
-      <w:r>
-        <w:rPr>
-          <w:noProof/>
-          <w:sz w:val="28"/>
-          <w:szCs w:val="28"/>
-        </w:rPr>
-        <w:t xml:space="preserve"> 201</w:t>
-      </w:r>
-      <w:r>
-        <w:rPr>
-          <w:noProof/>
-          <w:sz w:val="28"/>
-          <w:szCs w:val="28"/>
-        </w:rPr>
         <w:t>5</w:t>
       </w:r>
     </w:p>
@@ -778,14 +780,6 @@
           <w:noProof/>
         </w:rPr>
       </w:pPr>
-    </w:p>
-    <w:p>
-      <w:r>
-        <w:rPr>
-          <w:noProof/>
-        </w:rPr>
-        <w:t xml:space="preserve">                                                           </w:t>
-      </w:r>
     </w:p>
     <w:tbl>
       <w:tblPr>
@@ -1362,16 +1356,149 @@
             </w:r>
           </w:p>
         </w:tc>
-        <w:tc>
-          <w:tcPr>
-            <w:tcW w:w="6678" w:type="dxa"/>
-          </w:tcPr>
-          <w:p>
-            <w:r>
-              <w:t>Alex Kofman (IBM)</w:t>
-            </w:r>
-          </w:p>
-        </w:tc>
+        <w:sdt>
+          <w:sdtPr>
+            <w:alias w:val="Author"/>
+            <w:tag w:val=""/>
+            <w:id w:val="1325936826"/>
+            <w:placeholder>
+              <w:docPart w:val="4772F0B0433344F08A0E7FAAD62FB62F"/>
+            </w:placeholder>
+            <w:dataBinding w:prefixMappings="xmlns:ns0='http://purl.org/dc/elements/1.1/' xmlns:ns1='http://schemas.openxmlformats.org/package/2006/metadata/core-properties' " w:xpath="/ns1:coreProperties[1]/ns0:creator[1]" w:storeItemID="{6C3C8BC8-F283-45AE-878A-BAB7291924A1}"/>
+            <w:text/>
+          </w:sdtPr>
+          <w:sdtContent>
+            <w:tc>
+              <w:tcPr>
+                <w:tcW w:w="6678" w:type="dxa"/>
+              </w:tcPr>
+              <w:p>
+                <w:r>
+                  <w:t>Alex Kofman;</w:t>
+                </w:r>
+                <w:r>
+                  <w:t xml:space="preserve"> </w:t>
+                </w:r>
+                <w:proofErr w:type="spellStart"/>
+                <w:r>
+                  <w:t>Anastasios</w:t>
+                </w:r>
+                <w:proofErr w:type="spellEnd"/>
+                <w:r>
+                  <w:t xml:space="preserve"> </w:t>
+                </w:r>
+                <w:proofErr w:type="spellStart"/>
+                <w:r>
+                  <w:t>Skarlatidis</w:t>
+                </w:r>
+                <w:proofErr w:type="spellEnd"/>
+                <w:r>
+                  <w:t>;</w:t>
+                </w:r>
+                <w:r>
+                  <w:t xml:space="preserve"> </w:t>
+                </w:r>
+                <w:r>
+                  <w:t>Anton Andreev;</w:t>
+                </w:r>
+                <w:r>
+                  <w:t xml:space="preserve"> </w:t>
+                </w:r>
+                <w:r>
+                  <w:t xml:space="preserve">Elias </w:t>
+                </w:r>
+                <w:proofErr w:type="spellStart"/>
+                <w:r>
+                  <w:t>Alevizos</w:t>
+                </w:r>
+                <w:proofErr w:type="spellEnd"/>
+                <w:r>
+                  <w:t>;</w:t>
+                </w:r>
+                <w:r>
+                  <w:t xml:space="preserve"> </w:t>
+                </w:r>
+                <w:proofErr w:type="spellStart"/>
+                <w:r>
+                  <w:t>Fabiana</w:t>
+                </w:r>
+                <w:proofErr w:type="spellEnd"/>
+                <w:r>
+                  <w:t xml:space="preserve"> Fournier;</w:t>
+                </w:r>
+                <w:r>
+                  <w:t xml:space="preserve"> </w:t>
+                </w:r>
+                <w:r>
+                  <w:t xml:space="preserve">Inna </w:t>
+                </w:r>
+                <w:proofErr w:type="spellStart"/>
+                <w:r>
+                  <w:t>Skarbovsky</w:t>
+                </w:r>
+                <w:proofErr w:type="spellEnd"/>
+                <w:r>
+                  <w:t>;</w:t>
+                </w:r>
+                <w:r>
+                  <w:t xml:space="preserve"> </w:t>
+                </w:r>
+                <w:r>
+                  <w:t xml:space="preserve">Ivo </w:t>
+                </w:r>
+                <w:proofErr w:type="spellStart"/>
+                <w:r>
+                  <w:t>Correia</w:t>
+                </w:r>
+                <w:proofErr w:type="spellEnd"/>
+                <w:r>
+                  <w:t>;</w:t>
+                </w:r>
+                <w:r>
+                  <w:t xml:space="preserve"> </w:t>
+                </w:r>
+                <w:r>
+                  <w:t>Marius Schmitt;</w:t>
+                </w:r>
+                <w:r>
+                  <w:t xml:space="preserve"> </w:t>
+                </w:r>
+                <w:proofErr w:type="spellStart"/>
+                <w:r>
+                  <w:t>Natan</w:t>
+                </w:r>
+                <w:proofErr w:type="spellEnd"/>
+                <w:r>
+                  <w:t xml:space="preserve"> </w:t>
+                </w:r>
+                <w:proofErr w:type="spellStart"/>
+                <w:r>
+                  <w:t>Morar</w:t>
+                </w:r>
+                <w:proofErr w:type="spellEnd"/>
+                <w:r>
+                  <w:t>;</w:t>
+                </w:r>
+                <w:r>
+                  <w:t xml:space="preserve"> </w:t>
+                </w:r>
+                <w:proofErr w:type="spellStart"/>
+                <w:r>
+                  <w:t>Rohit</w:t>
+                </w:r>
+                <w:proofErr w:type="spellEnd"/>
+                <w:r>
+                  <w:t xml:space="preserve"> </w:t>
+                </w:r>
+                <w:proofErr w:type="spellStart"/>
+                <w:r>
+                  <w:t>Singhal</w:t>
+                </w:r>
+                <w:proofErr w:type="spellEnd"/>
+              </w:p>
+            </w:tc>
+          </w:sdtContent>
+        </w:sdt>
       </w:tr>
       <w:tr>
         <w:tc>
@@ -1438,21 +1565,11 @@
             <w:tcW w:w="6678" w:type="dxa"/>
           </w:tcPr>
           <w:p>
-            <w:r>
-              <w:fldChar w:fldCharType="begin"/>
-            </w:r>
-            <w:r>
-              <w:instrText xml:space="preserve"> KEYWORDS  \* Lower  \* MERGEFORMAT </w:instrText>
-            </w:r>
-            <w:r>
-              <w:fldChar w:fldCharType="separate"/>
-            </w:r>
-            <w:r>
-              <w:t>architecture design scalability cep decision-making proactive</w:t>
-            </w:r>
-            <w:r>
-              <w:fldChar w:fldCharType="end"/>
-            </w:r>
+            <w:fldSimple w:instr=" KEYWORDS  \* Lower  \* MERGEFORMAT ">
+              <w:r>
+                <w:t>architecture design scalability cep decision-making proactive</w:t>
+              </w:r>
+            </w:fldSimple>
           </w:p>
         </w:tc>
       </w:tr>
@@ -1471,7 +1588,10 @@
         </w:tc>
       </w:tr>
     </w:tbl>
-    <w:p/>
+    <w:p>
+      <w:bookmarkStart w:id="0" w:name="_GoBack"/>
+      <w:bookmarkEnd w:id="0"/>
+    </w:p>
     <w:p>
       <w:r>
         <w:br w:type="page"/>
@@ -1792,7 +1912,7 @@
       <w:r>
         <w:fldChar w:fldCharType="separate"/>
       </w:r>
-      <w:hyperlink w:anchor="_Toc410325285" w:history="1">
+      <w:hyperlink w:anchor="_Toc410390038" w:history="1">
         <w:r>
           <w:rPr>
             <w:rStyle w:val="Hyperlink"/>
@@ -1833,7 +1953,7 @@
             <w:noProof/>
             <w:webHidden/>
           </w:rPr>
-          <w:instrText xml:space="preserve"> PAGEREF _Toc410325285 \h </w:instrText>
+          <w:instrText xml:space="preserve"> PAGEREF _Toc410390038 \h </w:instrText>
         </w:r>
         <w:r>
           <w:rPr>
@@ -1876,7 +1996,7 @@
           <w:lang w:eastAsia="en-US" w:bidi="he-IL"/>
         </w:rPr>
       </w:pPr>
-      <w:hyperlink w:anchor="_Toc410325286" w:history="1">
+      <w:hyperlink w:anchor="_Toc410390039" w:history="1">
         <w:r>
           <w:rPr>
             <w:rStyle w:val="Hyperlink"/>
@@ -1917,7 +2037,7 @@
             <w:noProof/>
             <w:webHidden/>
           </w:rPr>
-          <w:instrText xml:space="preserve"> PAGEREF _Toc410325286 \h </w:instrText>
+          <w:instrText xml:space="preserve"> PAGEREF _Toc410390039 \h </w:instrText>
         </w:r>
         <w:r>
           <w:rPr>
@@ -1960,7 +2080,7 @@
           <w:lang w:eastAsia="en-US" w:bidi="he-IL"/>
         </w:rPr>
       </w:pPr>
-      <w:hyperlink w:anchor="_Toc410325287" w:history="1">
+      <w:hyperlink w:anchor="_Toc410390040" w:history="1">
         <w:r>
           <w:rPr>
             <w:rStyle w:val="Hyperlink"/>
@@ -2001,7 +2121,7 @@
             <w:noProof/>
             <w:webHidden/>
           </w:rPr>
-          <w:instrText xml:space="preserve"> PAGEREF _Toc410325287 \h </w:instrText>
+          <w:instrText xml:space="preserve"> PAGEREF _Toc410390040 \h </w:instrText>
         </w:r>
         <w:r>
           <w:rPr>
@@ -2044,7 +2164,7 @@
           <w:lang w:eastAsia="en-US" w:bidi="he-IL"/>
         </w:rPr>
       </w:pPr>
-      <w:hyperlink w:anchor="_Toc410325288" w:history="1">
+      <w:hyperlink w:anchor="_Toc410390041" w:history="1">
         <w:r>
           <w:rPr>
             <w:rStyle w:val="Hyperlink"/>
@@ -2085,7 +2205,7 @@
             <w:noProof/>
             <w:webHidden/>
           </w:rPr>
-          <w:instrText xml:space="preserve"> PAGEREF _Toc410325288 \h </w:instrText>
+          <w:instrText xml:space="preserve"> PAGEREF _Toc410390041 \h </w:instrText>
         </w:r>
         <w:r>
           <w:rPr>
@@ -2128,7 +2248,7 @@
           <w:lang w:eastAsia="en-US" w:bidi="he-IL"/>
         </w:rPr>
       </w:pPr>
-      <w:hyperlink w:anchor="_Toc410325289" w:history="1">
+      <w:hyperlink w:anchor="_Toc410390042" w:history="1">
         <w:r>
           <w:rPr>
             <w:rStyle w:val="Hyperlink"/>
@@ -2169,7 +2289,7 @@
             <w:noProof/>
             <w:webHidden/>
           </w:rPr>
-          <w:instrText xml:space="preserve"> PAGEREF _Toc410325289 \h </w:instrText>
+          <w:instrText xml:space="preserve"> PAGEREF _Toc410390042 \h </w:instrText>
         </w:r>
         <w:r>
           <w:rPr>
@@ -2212,7 +2332,7 @@
           <w:lang w:eastAsia="en-US" w:bidi="he-IL"/>
         </w:rPr>
       </w:pPr>
-      <w:hyperlink w:anchor="_Toc410325290" w:history="1">
+      <w:hyperlink w:anchor="_Toc410390043" w:history="1">
         <w:r>
           <w:rPr>
             <w:rStyle w:val="Hyperlink"/>
@@ -2253,7 +2373,7 @@
             <w:noProof/>
             <w:webHidden/>
           </w:rPr>
-          <w:instrText xml:space="preserve"> PAGEREF _Toc410325290 \h </w:instrText>
+          <w:instrText xml:space="preserve"> PAGEREF _Toc410390043 \h </w:instrText>
         </w:r>
         <w:r>
           <w:rPr>
@@ -2296,7 +2416,7 @@
           <w:lang w:eastAsia="en-US" w:bidi="he-IL"/>
         </w:rPr>
       </w:pPr>
-      <w:hyperlink w:anchor="_Toc410325291" w:history="1">
+      <w:hyperlink w:anchor="_Toc410390044" w:history="1">
         <w:r>
           <w:rPr>
             <w:rStyle w:val="Hyperlink"/>
@@ -2337,7 +2457,7 @@
             <w:noProof/>
             <w:webHidden/>
           </w:rPr>
-          <w:instrText xml:space="preserve"> PAGEREF _Toc410325291 \h </w:instrText>
+          <w:instrText xml:space="preserve"> PAGEREF _Toc410390044 \h </w:instrText>
         </w:r>
         <w:r>
           <w:rPr>
@@ -2380,7 +2500,7 @@
           <w:lang w:eastAsia="en-US" w:bidi="he-IL"/>
         </w:rPr>
       </w:pPr>
-      <w:hyperlink w:anchor="_Toc410325292" w:history="1">
+      <w:hyperlink w:anchor="_Toc410390045" w:history="1">
         <w:r>
           <w:rPr>
             <w:rStyle w:val="Hyperlink"/>
@@ -2421,7 +2541,7 @@
             <w:noProof/>
             <w:webHidden/>
           </w:rPr>
-          <w:instrText xml:space="preserve"> PAGEREF _Toc410325292 \h </w:instrText>
+          <w:instrText xml:space="preserve"> PAGEREF _Toc410390045 \h </w:instrText>
         </w:r>
         <w:r>
           <w:rPr>
@@ -2464,7 +2584,7 @@
           <w:lang w:eastAsia="en-US" w:bidi="he-IL"/>
         </w:rPr>
       </w:pPr>
-      <w:hyperlink w:anchor="_Toc410325293" w:history="1">
+      <w:hyperlink w:anchor="_Toc410390046" w:history="1">
         <w:r>
           <w:rPr>
             <w:rStyle w:val="Hyperlink"/>
@@ -2505,7 +2625,7 @@
             <w:noProof/>
             <w:webHidden/>
           </w:rPr>
-          <w:instrText xml:space="preserve"> PAGEREF _Toc410325293 \h </w:instrText>
+          <w:instrText xml:space="preserve"> PAGEREF _Toc410390046 \h </w:instrText>
         </w:r>
         <w:r>
           <w:rPr>
@@ -2548,7 +2668,7 @@
           <w:lang w:eastAsia="en-US" w:bidi="he-IL"/>
         </w:rPr>
       </w:pPr>
-      <w:hyperlink w:anchor="_Toc410325294" w:history="1">
+      <w:hyperlink w:anchor="_Toc410390047" w:history="1">
         <w:r>
           <w:rPr>
             <w:rStyle w:val="Hyperlink"/>
@@ -2589,7 +2709,7 @@
             <w:noProof/>
             <w:webHidden/>
           </w:rPr>
-          <w:instrText xml:space="preserve"> PAGEREF _Toc410325294 \h </w:instrText>
+          <w:instrText xml:space="preserve"> PAGEREF _Toc410390047 \h </w:instrText>
         </w:r>
         <w:r>
           <w:rPr>
@@ -2632,7 +2752,7 @@
           <w:lang w:eastAsia="en-US" w:bidi="he-IL"/>
         </w:rPr>
       </w:pPr>
-      <w:hyperlink w:anchor="_Toc410325295" w:history="1">
+      <w:hyperlink w:anchor="_Toc410390048" w:history="1">
         <w:r>
           <w:rPr>
             <w:rStyle w:val="Hyperlink"/>
@@ -2673,7 +2793,7 @@
             <w:noProof/>
             <w:webHidden/>
           </w:rPr>
-          <w:instrText xml:space="preserve"> PAGEREF _Toc410325295 \h </w:instrText>
+          <w:instrText xml:space="preserve"> PAGEREF _Toc410390048 \h </w:instrText>
         </w:r>
         <w:r>
           <w:rPr>
@@ -2716,7 +2836,7 @@
           <w:lang w:eastAsia="en-US" w:bidi="he-IL"/>
         </w:rPr>
       </w:pPr>
-      <w:hyperlink w:anchor="_Toc410325296" w:history="1">
+      <w:hyperlink w:anchor="_Toc410390049" w:history="1">
         <w:r>
           <w:rPr>
             <w:rStyle w:val="Hyperlink"/>
@@ -2757,7 +2877,7 @@
             <w:noProof/>
             <w:webHidden/>
           </w:rPr>
-          <w:instrText xml:space="preserve"> PAGEREF _Toc410325296 \h </w:instrText>
+          <w:instrText xml:space="preserve"> PAGEREF _Toc410390049 \h </w:instrText>
         </w:r>
         <w:r>
           <w:rPr>
@@ -2800,7 +2920,7 @@
           <w:lang w:eastAsia="en-US" w:bidi="he-IL"/>
         </w:rPr>
       </w:pPr>
-      <w:hyperlink w:anchor="_Toc410325297" w:history="1">
+      <w:hyperlink w:anchor="_Toc410390050" w:history="1">
         <w:r>
           <w:rPr>
             <w:rStyle w:val="Hyperlink"/>
@@ -2841,7 +2961,7 @@
             <w:noProof/>
             <w:webHidden/>
           </w:rPr>
-          <w:instrText xml:space="preserve"> PAGEREF _Toc410325297 \h </w:instrText>
+          <w:instrText xml:space="preserve"> PAGEREF _Toc410390050 \h </w:instrText>
         </w:r>
         <w:r>
           <w:rPr>
@@ -2884,7 +3004,7 @@
           <w:lang w:eastAsia="en-US" w:bidi="he-IL"/>
         </w:rPr>
       </w:pPr>
-      <w:hyperlink w:anchor="_Toc410325298" w:history="1">
+      <w:hyperlink w:anchor="_Toc410390051" w:history="1">
         <w:r>
           <w:rPr>
             <w:rStyle w:val="Hyperlink"/>
@@ -2925,7 +3045,7 @@
             <w:noProof/>
             <w:webHidden/>
           </w:rPr>
-          <w:instrText xml:space="preserve"> PAGEREF _Toc410325298 \h </w:instrText>
+          <w:instrText xml:space="preserve"> PAGEREF _Toc410390051 \h </w:instrText>
         </w:r>
         <w:r>
           <w:rPr>
@@ -2968,7 +3088,7 @@
           <w:lang w:eastAsia="en-US" w:bidi="he-IL"/>
         </w:rPr>
       </w:pPr>
-      <w:hyperlink w:anchor="_Toc410325299" w:history="1">
+      <w:hyperlink w:anchor="_Toc410390052" w:history="1">
         <w:r>
           <w:rPr>
             <w:rStyle w:val="Hyperlink"/>
@@ -3009,7 +3129,7 @@
             <w:noProof/>
             <w:webHidden/>
           </w:rPr>
-          <w:instrText xml:space="preserve"> PAGEREF _Toc410325299 \h </w:instrText>
+          <w:instrText xml:space="preserve"> PAGEREF _Toc410390052 \h </w:instrText>
         </w:r>
         <w:r>
           <w:rPr>
@@ -3052,7 +3172,7 @@
           <w:lang w:eastAsia="en-US" w:bidi="he-IL"/>
         </w:rPr>
       </w:pPr>
-      <w:hyperlink w:anchor="_Toc410325300" w:history="1">
+      <w:hyperlink w:anchor="_Toc410390053" w:history="1">
         <w:r>
           <w:rPr>
             <w:rStyle w:val="Hyperlink"/>
@@ -3093,7 +3213,7 @@
             <w:noProof/>
             <w:webHidden/>
           </w:rPr>
-          <w:instrText xml:space="preserve"> PAGEREF _Toc410325300 \h </w:instrText>
+          <w:instrText xml:space="preserve"> PAGEREF _Toc410390053 \h </w:instrText>
         </w:r>
         <w:r>
           <w:rPr>
@@ -3136,7 +3256,7 @@
           <w:lang w:eastAsia="en-US" w:bidi="he-IL"/>
         </w:rPr>
       </w:pPr>
-      <w:hyperlink w:anchor="_Toc410325301" w:history="1">
+      <w:hyperlink w:anchor="_Toc410390054" w:history="1">
         <w:r>
           <w:rPr>
             <w:rStyle w:val="Hyperlink"/>
@@ -3177,7 +3297,7 @@
             <w:noProof/>
             <w:webHidden/>
           </w:rPr>
-          <w:instrText xml:space="preserve"> PAGEREF _Toc410325301 \h </w:instrText>
+          <w:instrText xml:space="preserve"> PAGEREF _Toc410390054 \h </w:instrText>
         </w:r>
         <w:r>
           <w:rPr>
@@ -3293,7 +3413,7 @@
       <w:r>
         <w:fldChar w:fldCharType="separate"/>
       </w:r>
-      <w:hyperlink w:anchor="_Toc410325302" w:history="1">
+      <w:hyperlink w:anchor="_Toc410390055" w:history="1">
         <w:r>
           <w:rPr>
             <w:rStyle w:val="Hyperlink"/>
@@ -3336,7 +3456,7 @@
             <w:noProof/>
             <w:webHidden/>
           </w:rPr>
-          <w:instrText xml:space="preserve"> PAGEREF _Toc410325302 \h </w:instrText>
+          <w:instrText xml:space="preserve"> PAGEREF _Toc410390055 \h </w:instrText>
         </w:r>
         <w:r>
           <w:rPr>
@@ -3378,7 +3498,7 @@
           <w:lang w:eastAsia="en-US" w:bidi="he-IL"/>
         </w:rPr>
       </w:pPr>
-      <w:hyperlink w:anchor="_Toc410325303" w:history="1">
+      <w:hyperlink w:anchor="_Toc410390056" w:history="1">
         <w:r>
           <w:rPr>
             <w:rStyle w:val="Hyperlink"/>
@@ -3421,7 +3541,7 @@
             <w:noProof/>
             <w:webHidden/>
           </w:rPr>
-          <w:instrText xml:space="preserve"> PAGEREF _Toc410325303 \h </w:instrText>
+          <w:instrText xml:space="preserve"> PAGEREF _Toc410390056 \h </w:instrText>
         </w:r>
         <w:r>
           <w:rPr>
@@ -3463,7 +3583,7 @@
           <w:lang w:eastAsia="en-US" w:bidi="he-IL"/>
         </w:rPr>
       </w:pPr>
-      <w:hyperlink w:anchor="_Toc410325304" w:history="1">
+      <w:hyperlink w:anchor="_Toc410390057" w:history="1">
         <w:r>
           <w:rPr>
             <w:rStyle w:val="Hyperlink"/>
@@ -3506,7 +3626,7 @@
             <w:noProof/>
             <w:webHidden/>
           </w:rPr>
-          <w:instrText xml:space="preserve"> PAGEREF _Toc410325304 \h </w:instrText>
+          <w:instrText xml:space="preserve"> PAGEREF _Toc410390057 \h </w:instrText>
         </w:r>
         <w:r>
           <w:rPr>
@@ -3548,7 +3668,7 @@
           <w:lang w:eastAsia="en-US" w:bidi="he-IL"/>
         </w:rPr>
       </w:pPr>
-      <w:hyperlink w:anchor="_Toc410325305" w:history="1">
+      <w:hyperlink w:anchor="_Toc410390058" w:history="1">
         <w:r>
           <w:rPr>
             <w:rStyle w:val="Hyperlink"/>
@@ -3591,7 +3711,7 @@
             <w:noProof/>
             <w:webHidden/>
           </w:rPr>
-          <w:instrText xml:space="preserve"> PAGEREF _Toc410325305 \h </w:instrText>
+          <w:instrText xml:space="preserve"> PAGEREF _Toc410390058 \h </w:instrText>
         </w:r>
         <w:r>
           <w:rPr>
@@ -3633,7 +3753,7 @@
           <w:lang w:eastAsia="en-US" w:bidi="he-IL"/>
         </w:rPr>
       </w:pPr>
-      <w:hyperlink w:anchor="_Toc410325306" w:history="1">
+      <w:hyperlink w:anchor="_Toc410390059" w:history="1">
         <w:r>
           <w:rPr>
             <w:rStyle w:val="Hyperlink"/>
@@ -3676,7 +3796,7 @@
             <w:noProof/>
             <w:webHidden/>
           </w:rPr>
-          <w:instrText xml:space="preserve"> PAGEREF _Toc410325306 \h </w:instrText>
+          <w:instrText xml:space="preserve"> PAGEREF _Toc410390059 \h </w:instrText>
         </w:r>
         <w:r>
           <w:rPr>
@@ -3718,7 +3838,7 @@
           <w:lang w:eastAsia="en-US" w:bidi="he-IL"/>
         </w:rPr>
       </w:pPr>
-      <w:hyperlink w:anchor="_Toc410325307" w:history="1">
+      <w:hyperlink w:anchor="_Toc410390060" w:history="1">
         <w:r>
           <w:rPr>
             <w:rStyle w:val="Hyperlink"/>
@@ -3761,7 +3881,7 @@
             <w:noProof/>
             <w:webHidden/>
           </w:rPr>
-          <w:instrText xml:space="preserve"> PAGEREF _Toc410325307 \h </w:instrText>
+          <w:instrText xml:space="preserve"> PAGEREF _Toc410390060 \h </w:instrText>
         </w:r>
         <w:r>
           <w:rPr>
@@ -3803,7 +3923,7 @@
           <w:lang w:eastAsia="en-US" w:bidi="he-IL"/>
         </w:rPr>
       </w:pPr>
-      <w:hyperlink w:anchor="_Toc410325308" w:history="1">
+      <w:hyperlink w:anchor="_Toc410390061" w:history="1">
         <w:r>
           <w:rPr>
             <w:rStyle w:val="Hyperlink"/>
@@ -3846,7 +3966,7 @@
             <w:noProof/>
             <w:webHidden/>
           </w:rPr>
-          <w:instrText xml:space="preserve"> PAGEREF _Toc410325308 \h </w:instrText>
+          <w:instrText xml:space="preserve"> PAGEREF _Toc410390061 \h </w:instrText>
         </w:r>
         <w:r>
           <w:rPr>
@@ -3888,7 +4008,7 @@
           <w:lang w:eastAsia="en-US" w:bidi="he-IL"/>
         </w:rPr>
       </w:pPr>
-      <w:hyperlink w:anchor="_Toc410325309" w:history="1">
+      <w:hyperlink w:anchor="_Toc410390062" w:history="1">
         <w:r>
           <w:rPr>
             <w:rStyle w:val="Hyperlink"/>
@@ -3931,7 +4051,7 @@
             <w:noProof/>
             <w:webHidden/>
           </w:rPr>
-          <w:instrText xml:space="preserve"> PAGEREF _Toc410325309 \h </w:instrText>
+          <w:instrText xml:space="preserve"> PAGEREF _Toc410390062 \h </w:instrText>
         </w:r>
         <w:r>
           <w:rPr>
@@ -3973,7 +4093,7 @@
           <w:lang w:eastAsia="en-US" w:bidi="he-IL"/>
         </w:rPr>
       </w:pPr>
-      <w:hyperlink w:anchor="_Toc410325310" w:history="1">
+      <w:hyperlink w:anchor="_Toc410390063" w:history="1">
         <w:r>
           <w:rPr>
             <w:rStyle w:val="Hyperlink"/>
@@ -4016,7 +4136,7 @@
             <w:noProof/>
             <w:webHidden/>
           </w:rPr>
-          <w:instrText xml:space="preserve"> PAGEREF _Toc410325310 \h </w:instrText>
+          <w:instrText xml:space="preserve"> PAGEREF _Toc410390063 \h </w:instrText>
         </w:r>
         <w:r>
           <w:rPr>
@@ -4058,7 +4178,7 @@
           <w:lang w:eastAsia="en-US" w:bidi="he-IL"/>
         </w:rPr>
       </w:pPr>
-      <w:hyperlink w:anchor="_Toc410325311" w:history="1">
+      <w:hyperlink w:anchor="_Toc410390064" w:history="1">
         <w:r>
           <w:rPr>
             <w:rStyle w:val="Hyperlink"/>
@@ -4101,7 +4221,7 @@
             <w:noProof/>
             <w:webHidden/>
           </w:rPr>
-          <w:instrText xml:space="preserve"> PAGEREF _Toc410325311 \h </w:instrText>
+          <w:instrText xml:space="preserve"> PAGEREF _Toc410390064 \h </w:instrText>
         </w:r>
         <w:r>
           <w:rPr>
@@ -4143,7 +4263,7 @@
           <w:lang w:eastAsia="en-US" w:bidi="he-IL"/>
         </w:rPr>
       </w:pPr>
-      <w:hyperlink w:anchor="_Toc410325312" w:history="1">
+      <w:hyperlink w:anchor="_Toc410390065" w:history="1">
         <w:r>
           <w:rPr>
             <w:rStyle w:val="Hyperlink"/>
@@ -4186,7 +4306,7 @@
             <w:noProof/>
             <w:webHidden/>
           </w:rPr>
-          <w:instrText xml:space="preserve"> PAGEREF _Toc410325312 \h </w:instrText>
+          <w:instrText xml:space="preserve"> PAGEREF _Toc410390065 \h </w:instrText>
         </w:r>
         <w:r>
           <w:rPr>
@@ -4228,7 +4348,7 @@
           <w:lang w:eastAsia="en-US" w:bidi="he-IL"/>
         </w:rPr>
       </w:pPr>
-      <w:hyperlink w:anchor="_Toc410325313" w:history="1">
+      <w:hyperlink w:anchor="_Toc410390066" w:history="1">
         <w:r>
           <w:rPr>
             <w:rStyle w:val="Hyperlink"/>
@@ -4271,7 +4391,7 @@
             <w:noProof/>
             <w:webHidden/>
           </w:rPr>
-          <w:instrText xml:space="preserve"> PAGEREF _Toc410325313 \h </w:instrText>
+          <w:instrText xml:space="preserve"> PAGEREF _Toc410390066 \h </w:instrText>
         </w:r>
         <w:r>
           <w:rPr>
@@ -4325,22 +4445,22 @@
       <w:pPr>
         <w:pStyle w:val="Heading1"/>
       </w:pPr>
-      <w:bookmarkStart w:id="0" w:name="_Toc410325285"/>
+      <w:bookmarkStart w:id="1" w:name="_Toc410390038"/>
       <w:r>
         <w:lastRenderedPageBreak/>
         <w:t>Introduction</w:t>
       </w:r>
-      <w:bookmarkEnd w:id="0"/>
+      <w:bookmarkEnd w:id="1"/>
     </w:p>
     <w:p>
       <w:pPr>
         <w:pStyle w:val="Heading2"/>
       </w:pPr>
-      <w:bookmarkStart w:id="1" w:name="_Toc410325286"/>
+      <w:bookmarkStart w:id="2" w:name="_Toc410390039"/>
       <w:r>
         <w:t>History of the document</w:t>
       </w:r>
-      <w:bookmarkEnd w:id="1"/>
+      <w:bookmarkEnd w:id="2"/>
     </w:p>
     <w:tbl>
       <w:tblPr>
@@ -4731,48 +4851,9 @@
       <w:pPr>
         <w:pStyle w:val="Heading2"/>
       </w:pPr>
-      <w:bookmarkStart w:id="2" w:name="_Toc410325287"/>
+      <w:bookmarkStart w:id="3" w:name="_Toc410390040"/>
       <w:r>
         <w:t>Purpose and Scope of the Document</w:t>
-      </w:r>
-      <w:bookmarkEnd w:id="2"/>
-    </w:p>
-    <w:p>
-      <w:pPr>
-        <w:rPr>
-          <w:rFonts w:eastAsia="MS Mincho"/>
-          <w:lang w:eastAsia="ja-JP"/>
-        </w:rPr>
-      </w:pPr>
-      <w:r>
-        <w:rPr>
-          <w:rFonts w:eastAsia="MS Mincho"/>
-          <w:lang w:eastAsia="ja-JP"/>
-        </w:rPr>
-        <w:t>The purpose of this document</w:t>
-      </w:r>
-      <w:r>
-        <w:rPr>
-          <w:rFonts w:eastAsia="MS Mincho"/>
-          <w:lang w:eastAsia="ja-JP"/>
-        </w:rPr>
-        <w:t xml:space="preserve"> is </w:t>
-      </w:r>
-      <w:r>
-        <w:rPr>
-          <w:rFonts w:eastAsia="MS Mincho"/>
-          <w:lang w:eastAsia="ja-JP"/>
-        </w:rPr>
-        <w:t>to describe the first integrated prototype and provide instructions for installing and running it.</w:t>
-      </w:r>
-    </w:p>
-    <w:p>
-      <w:pPr>
-        <w:pStyle w:val="Heading2"/>
-      </w:pPr>
-      <w:bookmarkStart w:id="3" w:name="_Toc410325288"/>
-      <w:r>
-        <w:t>Relationship with Other Documents</w:t>
       </w:r>
       <w:bookmarkEnd w:id="3"/>
     </w:p>
@@ -4788,79 +4869,118 @@
           <w:rFonts w:eastAsia="MS Mincho"/>
           <w:lang w:eastAsia="ja-JP"/>
         </w:rPr>
-        <w:t xml:space="preserve">The architecture of the SPEEDD software is described in details in the Architecture Design document (D6.1). </w:t>
+        <w:t>The purpose of this document</w:t>
       </w:r>
       <w:r>
         <w:rPr>
           <w:rFonts w:eastAsia="MS Mincho"/>
           <w:lang w:eastAsia="ja-JP"/>
         </w:rPr>
-        <w:t>The system requirements for the Proactive Traffic Management use case described in D8.1 and for the Proactive Credit Card Fraud Management described in D7.1.</w:t>
+        <w:t xml:space="preserve"> is </w:t>
       </w:r>
       <w:r>
         <w:rPr>
           <w:rFonts w:eastAsia="MS Mincho"/>
           <w:lang w:eastAsia="ja-JP"/>
         </w:rPr>
-        <w:t xml:space="preserve"> </w:t>
+        <w:t>to describe the first integrated prototype and provide instructions for installing and running it.</w:t>
       </w:r>
     </w:p>
     <w:p>
       <w:pPr>
         <w:pStyle w:val="Heading2"/>
       </w:pPr>
-      <w:bookmarkStart w:id="4" w:name="_Toc410325289"/>
-      <w:r>
-        <w:t>Demo Scenarios</w:t>
+      <w:bookmarkStart w:id="4" w:name="_Toc410390041"/>
+      <w:r>
+        <w:t>Relationship with Other Documents</w:t>
       </w:r>
       <w:bookmarkEnd w:id="4"/>
     </w:p>
     <w:p>
       <w:pPr>
         <w:rPr>
+          <w:rFonts w:eastAsia="MS Mincho"/>
           <w:lang w:eastAsia="ja-JP"/>
         </w:rPr>
       </w:pPr>
       <w:r>
         <w:rPr>
+          <w:rFonts w:eastAsia="MS Mincho"/>
           <w:lang w:eastAsia="ja-JP"/>
         </w:rPr>
-        <w:t xml:space="preserve">For demonstration purposes, demo scenarios were prepared for the traffic management and for the credit card fraud detection use cases. The scenarios are available in a form of storyboards </w:t>
-      </w:r>
-      <w:r>
-        <w:rPr>
+        <w:t xml:space="preserve">The architecture of the SPEEDD software is described in details in the Architecture Design document (D6.1). </w:t>
+      </w:r>
+      <w:r>
+        <w:rPr>
+          <w:rFonts w:eastAsia="MS Mincho"/>
           <w:lang w:eastAsia="ja-JP"/>
         </w:rPr>
-        <w:t xml:space="preserve">here: </w:t>
-      </w:r>
-      <w:hyperlink r:id="rId11" w:history="1">
-        <w:r>
-          <w:rPr>
-            <w:rStyle w:val="Hyperlink"/>
-          </w:rPr>
-          <w:t>http://www.speedd-project.eu/sites/default/files/credit_card_fraud_demo_v2.pdf</w:t>
-        </w:r>
-      </w:hyperlink>
-      <w:r>
-        <w:t xml:space="preserve">, </w:t>
-      </w:r>
-      <w:hyperlink r:id="rId12" w:history="1">
-        <w:r>
-          <w:rPr>
-            <w:rStyle w:val="Hyperlink"/>
-          </w:rPr>
-          <w:t>http://www.speedd-project.eu/sites/default/files/traffic_management_demo.pdf</w:t>
-        </w:r>
-      </w:hyperlink>
-      <w:r>
-        <w:rPr>
+        <w:t>The system requirements for the Proactive Traffic Management use case described in D8.1 and for the Proactive Credit Card Fraud Management described in D7.1.</w:t>
+      </w:r>
+      <w:r>
+        <w:rPr>
+          <w:rFonts w:eastAsia="MS Mincho"/>
           <w:lang w:eastAsia="ja-JP"/>
         </w:rPr>
-        <w:t>.</w:t>
+        <w:t xml:space="preserve"> </w:t>
       </w:r>
     </w:p>
     <w:p>
       <w:pPr>
+        <w:pStyle w:val="Heading2"/>
+      </w:pPr>
+      <w:bookmarkStart w:id="5" w:name="_Toc410390042"/>
+      <w:r>
+        <w:t>Demo Scenarios</w:t>
+      </w:r>
+      <w:bookmarkEnd w:id="5"/>
+    </w:p>
+    <w:p>
+      <w:pPr>
+        <w:rPr>
+          <w:lang w:eastAsia="ja-JP"/>
+        </w:rPr>
+      </w:pPr>
+      <w:r>
+        <w:rPr>
+          <w:lang w:eastAsia="ja-JP"/>
+        </w:rPr>
+        <w:t xml:space="preserve">For demonstration purposes, demo scenarios were prepared for the traffic management and for the credit card fraud detection use cases. The scenarios are available in a form of storyboards </w:t>
+      </w:r>
+      <w:r>
+        <w:rPr>
+          <w:lang w:eastAsia="ja-JP"/>
+        </w:rPr>
+        <w:t xml:space="preserve">here: </w:t>
+      </w:r>
+      <w:hyperlink r:id="rId11" w:history="1">
+        <w:r>
+          <w:rPr>
+            <w:rStyle w:val="Hyperlink"/>
+          </w:rPr>
+          <w:t>http://www.speedd-project.eu/sites/default/files/credit_card_fraud_demo_v2.pdf</w:t>
+        </w:r>
+      </w:hyperlink>
+      <w:r>
+        <w:t xml:space="preserve">, </w:t>
+      </w:r>
+      <w:hyperlink r:id="rId12" w:history="1">
+        <w:r>
+          <w:rPr>
+            <w:rStyle w:val="Hyperlink"/>
+          </w:rPr>
+          <w:t>http://www.speedd-project.eu/sites/default/files/traffic_management_demo.pdf</w:t>
+        </w:r>
+      </w:hyperlink>
+      <w:r>
+        <w:rPr>
+          <w:lang w:eastAsia="ja-JP"/>
+        </w:rPr>
+        <w:t>.</w:t>
+      </w:r>
+    </w:p>
+    <w:p>
+      <w:pPr>
         <w:pStyle w:val="Heading1"/>
         <w:rPr>
           <w:lang w:eastAsia="ja-JP"/>
@@ -4872,7 +4992,7 @@
         </w:rPr>
         <w:br w:type="page"/>
       </w:r>
-      <w:bookmarkStart w:id="5" w:name="_Toc410325290"/>
+      <w:bookmarkStart w:id="6" w:name="_Toc410390043"/>
       <w:r>
         <w:rPr>
           <w:lang w:eastAsia="ja-JP"/>
@@ -4880,7 +5000,7 @@
         <w:lastRenderedPageBreak/>
         <w:t>Description of the Integrated Prototype</w:t>
       </w:r>
-      <w:bookmarkEnd w:id="5"/>
+      <w:bookmarkEnd w:id="6"/>
     </w:p>
     <w:p>
       <w:pPr>
@@ -5061,68 +5181,48 @@
       <w:pPr>
         <w:pStyle w:val="Caption"/>
       </w:pPr>
-      <w:bookmarkStart w:id="6" w:name="_Ref409337582"/>
-      <w:bookmarkStart w:id="7" w:name="_Toc410307564"/>
-      <w:bookmarkStart w:id="8" w:name="_Toc410325302"/>
+      <w:bookmarkStart w:id="7" w:name="_Ref409337582"/>
+      <w:bookmarkStart w:id="8" w:name="_Toc410307564"/>
+      <w:bookmarkStart w:id="9" w:name="_Toc410390055"/>
       <w:r>
         <w:t xml:space="preserve">Figure </w:t>
       </w:r>
-      <w:r>
-        <w:fldChar w:fldCharType="begin"/>
-      </w:r>
-      <w:r>
-        <w:instrText xml:space="preserve"> STYLEREF 1 \s </w:instrText>
-      </w:r>
-      <w:r>
-        <w:fldChar w:fldCharType="separate"/>
-      </w:r>
-      <w:r>
-        <w:rPr>
-          <w:rFonts w:hint="cs"/>
-          <w:noProof/>
-          <w:cs/>
-        </w:rPr>
-        <w:t>‎</w:t>
-      </w:r>
-      <w:r>
-        <w:rPr>
-          <w:noProof/>
-        </w:rPr>
-        <w:t>2</w:t>
-      </w:r>
-      <w:r>
-        <w:fldChar w:fldCharType="end"/>
-      </w:r>
+      <w:fldSimple w:instr=" STYLEREF 1 \s ">
+        <w:r>
+          <w:rPr>
+            <w:rFonts w:hint="cs"/>
+            <w:noProof/>
+            <w:cs/>
+          </w:rPr>
+          <w:t>‎</w:t>
+        </w:r>
+        <w:r>
+          <w:rPr>
+            <w:noProof/>
+          </w:rPr>
+          <w:t>2</w:t>
+        </w:r>
+      </w:fldSimple>
       <w:r>
         <w:t>.</w:t>
       </w:r>
-      <w:r>
-        <w:fldChar w:fldCharType="begin"/>
-      </w:r>
-      <w:r>
-        <w:instrText xml:space="preserve"> SEQ Figure \* ARABIC \s 1 </w:instrText>
-      </w:r>
-      <w:r>
-        <w:fldChar w:fldCharType="separate"/>
-      </w:r>
-      <w:r>
-        <w:rPr>
-          <w:noProof/>
-        </w:rPr>
-        <w:t>1</w:t>
-      </w:r>
-      <w:r>
-        <w:fldChar w:fldCharType="end"/>
-      </w:r>
-      <w:bookmarkEnd w:id="6"/>
+      <w:fldSimple w:instr=" SEQ Figure \* ARABIC \s 1 ">
+        <w:r>
+          <w:rPr>
+            <w:noProof/>
+          </w:rPr>
+          <w:t>1</w:t>
+        </w:r>
+      </w:fldSimple>
+      <w:bookmarkEnd w:id="7"/>
       <w:r>
         <w:t xml:space="preserve"> - </w:t>
       </w:r>
       <w:r>
         <w:t>SPEEDD Runtime - Event-Driven Architecture (Traffic Use Case)</w:t>
       </w:r>
-      <w:bookmarkEnd w:id="7"/>
       <w:bookmarkEnd w:id="8"/>
+      <w:bookmarkEnd w:id="9"/>
     </w:p>
     <w:p>
       <w:pPr>
@@ -5185,60 +5285,40 @@
       <w:pPr>
         <w:pStyle w:val="Caption"/>
       </w:pPr>
-      <w:bookmarkStart w:id="9" w:name="_Ref409337726"/>
-      <w:bookmarkStart w:id="10" w:name="_Toc410307565"/>
-      <w:bookmarkStart w:id="11" w:name="_Toc410325303"/>
+      <w:bookmarkStart w:id="10" w:name="_Ref409337726"/>
+      <w:bookmarkStart w:id="11" w:name="_Toc410307565"/>
+      <w:bookmarkStart w:id="12" w:name="_Toc410390056"/>
       <w:r>
         <w:t xml:space="preserve">Figure </w:t>
       </w:r>
-      <w:r>
-        <w:fldChar w:fldCharType="begin"/>
-      </w:r>
-      <w:r>
-        <w:instrText xml:space="preserve"> STYLEREF 1 \s </w:instrText>
-      </w:r>
-      <w:r>
-        <w:fldChar w:fldCharType="separate"/>
-      </w:r>
-      <w:r>
-        <w:rPr>
-          <w:rFonts w:hint="cs"/>
-          <w:noProof/>
-          <w:cs/>
-        </w:rPr>
-        <w:t>‎</w:t>
-      </w:r>
-      <w:r>
-        <w:rPr>
-          <w:noProof/>
-        </w:rPr>
-        <w:t>2</w:t>
-      </w:r>
-      <w:r>
-        <w:fldChar w:fldCharType="end"/>
-      </w:r>
+      <w:fldSimple w:instr=" STYLEREF 1 \s ">
+        <w:r>
+          <w:rPr>
+            <w:rFonts w:hint="cs"/>
+            <w:noProof/>
+            <w:cs/>
+          </w:rPr>
+          <w:t>‎</w:t>
+        </w:r>
+        <w:r>
+          <w:rPr>
+            <w:noProof/>
+          </w:rPr>
+          <w:t>2</w:t>
+        </w:r>
+      </w:fldSimple>
       <w:r>
         <w:t>.</w:t>
       </w:r>
-      <w:r>
-        <w:fldChar w:fldCharType="begin"/>
-      </w:r>
-      <w:r>
-        <w:instrText xml:space="preserve"> SEQ Figure \* ARABIC \s 1 </w:instrText>
-      </w:r>
-      <w:r>
-        <w:fldChar w:fldCharType="separate"/>
-      </w:r>
-      <w:r>
-        <w:rPr>
-          <w:noProof/>
-        </w:rPr>
-        <w:t>2</w:t>
-      </w:r>
-      <w:r>
-        <w:fldChar w:fldCharType="end"/>
-      </w:r>
-      <w:bookmarkEnd w:id="9"/>
+      <w:fldSimple w:instr=" SEQ Figure \* ARABIC \s 1 ">
+        <w:r>
+          <w:rPr>
+            <w:noProof/>
+          </w:rPr>
+          <w:t>2</w:t>
+        </w:r>
+      </w:fldSimple>
+      <w:bookmarkEnd w:id="10"/>
       <w:r>
         <w:t xml:space="preserve"> - SPEEDD Runtime Architecture </w:t>
       </w:r>
@@ -5254,8 +5334,8 @@
       <w:r>
         <w:t>implemented in v1)</w:t>
       </w:r>
-      <w:bookmarkEnd w:id="10"/>
       <w:bookmarkEnd w:id="11"/>
+      <w:bookmarkEnd w:id="12"/>
     </w:p>
     <w:p>
       <w:pPr>
@@ -5404,65 +5484,45 @@
       <w:pPr>
         <w:pStyle w:val="Caption"/>
       </w:pPr>
-      <w:bookmarkStart w:id="12" w:name="_Ref409338282"/>
-      <w:bookmarkStart w:id="13" w:name="_Toc410307566"/>
-      <w:bookmarkStart w:id="14" w:name="_Toc410325304"/>
+      <w:bookmarkStart w:id="13" w:name="_Ref409338282"/>
+      <w:bookmarkStart w:id="14" w:name="_Toc410307566"/>
+      <w:bookmarkStart w:id="15" w:name="_Toc410390057"/>
       <w:r>
         <w:t xml:space="preserve">Figure </w:t>
       </w:r>
-      <w:r>
-        <w:fldChar w:fldCharType="begin"/>
-      </w:r>
-      <w:r>
-        <w:instrText xml:space="preserve"> STYLEREF 1 \s </w:instrText>
-      </w:r>
-      <w:r>
-        <w:fldChar w:fldCharType="separate"/>
-      </w:r>
-      <w:r>
-        <w:rPr>
-          <w:rFonts w:hint="cs"/>
-          <w:noProof/>
-          <w:cs/>
-        </w:rPr>
-        <w:t>‎</w:t>
-      </w:r>
-      <w:r>
-        <w:rPr>
-          <w:noProof/>
-        </w:rPr>
-        <w:t>2</w:t>
-      </w:r>
-      <w:r>
-        <w:fldChar w:fldCharType="end"/>
-      </w:r>
+      <w:fldSimple w:instr=" STYLEREF 1 \s ">
+        <w:r>
+          <w:rPr>
+            <w:rFonts w:hint="cs"/>
+            <w:noProof/>
+            <w:cs/>
+          </w:rPr>
+          <w:t>‎</w:t>
+        </w:r>
+        <w:r>
+          <w:rPr>
+            <w:noProof/>
+          </w:rPr>
+          <w:t>2</w:t>
+        </w:r>
+      </w:fldSimple>
       <w:r>
         <w:t>.</w:t>
       </w:r>
-      <w:r>
-        <w:fldChar w:fldCharType="begin"/>
-      </w:r>
-      <w:r>
-        <w:instrText xml:space="preserve"> SEQ Figure \* ARABIC \s 1 </w:instrText>
-      </w:r>
-      <w:r>
-        <w:fldChar w:fldCharType="separate"/>
-      </w:r>
-      <w:r>
-        <w:rPr>
-          <w:noProof/>
-        </w:rPr>
-        <w:t>3</w:t>
-      </w:r>
-      <w:r>
-        <w:fldChar w:fldCharType="end"/>
-      </w:r>
-      <w:bookmarkEnd w:id="12"/>
+      <w:fldSimple w:instr=" SEQ Figure \* ARABIC \s 1 ">
+        <w:r>
+          <w:rPr>
+            <w:noProof/>
+          </w:rPr>
+          <w:t>3</w:t>
+        </w:r>
+      </w:fldSimple>
+      <w:bookmarkEnd w:id="13"/>
       <w:r>
         <w:t xml:space="preserve"> - SPEEDD Runtime Architecture for Credit Card Use Case (as implemented in v1)</w:t>
       </w:r>
-      <w:bookmarkEnd w:id="13"/>
       <w:bookmarkEnd w:id="14"/>
+      <w:bookmarkEnd w:id="15"/>
     </w:p>
     <w:p>
       <w:pPr>
@@ -5968,65 +6028,45 @@
       <w:pPr>
         <w:pStyle w:val="Caption"/>
       </w:pPr>
-      <w:bookmarkStart w:id="15" w:name="_Ref409387147"/>
-      <w:bookmarkStart w:id="16" w:name="_Toc410307567"/>
-      <w:bookmarkStart w:id="17" w:name="_Toc410325305"/>
+      <w:bookmarkStart w:id="16" w:name="_Ref409387147"/>
+      <w:bookmarkStart w:id="17" w:name="_Toc410307567"/>
+      <w:bookmarkStart w:id="18" w:name="_Toc410390058"/>
       <w:r>
         <w:t xml:space="preserve">Figure </w:t>
       </w:r>
-      <w:r>
-        <w:fldChar w:fldCharType="begin"/>
-      </w:r>
-      <w:r>
-        <w:instrText xml:space="preserve"> STYLEREF 1 \s </w:instrText>
-      </w:r>
-      <w:r>
-        <w:fldChar w:fldCharType="separate"/>
-      </w:r>
-      <w:r>
-        <w:rPr>
-          <w:rFonts w:hint="cs"/>
-          <w:noProof/>
-          <w:cs/>
-        </w:rPr>
-        <w:t>‎</w:t>
-      </w:r>
-      <w:r>
-        <w:rPr>
-          <w:noProof/>
-        </w:rPr>
-        <w:t>2</w:t>
-      </w:r>
-      <w:r>
-        <w:fldChar w:fldCharType="end"/>
-      </w:r>
+      <w:fldSimple w:instr=" STYLEREF 1 \s ">
+        <w:r>
+          <w:rPr>
+            <w:rFonts w:hint="cs"/>
+            <w:noProof/>
+            <w:cs/>
+          </w:rPr>
+          <w:t>‎</w:t>
+        </w:r>
+        <w:r>
+          <w:rPr>
+            <w:noProof/>
+          </w:rPr>
+          <w:t>2</w:t>
+        </w:r>
+      </w:fldSimple>
       <w:r>
         <w:t>.</w:t>
       </w:r>
-      <w:r>
-        <w:fldChar w:fldCharType="begin"/>
-      </w:r>
-      <w:r>
-        <w:instrText xml:space="preserve"> SEQ Figure \* ARABIC \s 1 </w:instrText>
-      </w:r>
-      <w:r>
-        <w:fldChar w:fldCharType="separate"/>
-      </w:r>
-      <w:r>
-        <w:rPr>
-          <w:noProof/>
-        </w:rPr>
-        <w:t>4</w:t>
-      </w:r>
-      <w:r>
-        <w:fldChar w:fldCharType="end"/>
-      </w:r>
-      <w:bookmarkEnd w:id="15"/>
+      <w:fldSimple w:instr=" SEQ Figure \* ARABIC \s 1 ">
+        <w:r>
+          <w:rPr>
+            <w:noProof/>
+          </w:rPr>
+          <w:t>4</w:t>
+        </w:r>
+      </w:fldSimple>
+      <w:bookmarkEnd w:id="16"/>
       <w:r>
         <w:t xml:space="preserve"> - Dashboard UI for Traffic Management Use Case</w:t>
       </w:r>
-      <w:bookmarkEnd w:id="16"/>
       <w:bookmarkEnd w:id="17"/>
+      <w:bookmarkEnd w:id="18"/>
     </w:p>
     <w:p>
       <w:pPr>
@@ -6084,65 +6124,45 @@
       <w:pPr>
         <w:pStyle w:val="Caption"/>
       </w:pPr>
-      <w:bookmarkStart w:id="18" w:name="_Ref409387527"/>
-      <w:bookmarkStart w:id="19" w:name="_Toc410307568"/>
-      <w:bookmarkStart w:id="20" w:name="_Toc410325306"/>
+      <w:bookmarkStart w:id="19" w:name="_Ref409387527"/>
+      <w:bookmarkStart w:id="20" w:name="_Toc410307568"/>
+      <w:bookmarkStart w:id="21" w:name="_Toc410390059"/>
       <w:r>
         <w:t xml:space="preserve">Figure </w:t>
       </w:r>
-      <w:r>
-        <w:fldChar w:fldCharType="begin"/>
-      </w:r>
-      <w:r>
-        <w:instrText xml:space="preserve"> STYLEREF 1 \s </w:instrText>
-      </w:r>
-      <w:r>
-        <w:fldChar w:fldCharType="separate"/>
-      </w:r>
-      <w:r>
-        <w:rPr>
-          <w:rFonts w:hint="cs"/>
-          <w:noProof/>
-          <w:cs/>
-        </w:rPr>
-        <w:t>‎</w:t>
-      </w:r>
-      <w:r>
-        <w:rPr>
-          <w:noProof/>
-        </w:rPr>
-        <w:t>2</w:t>
-      </w:r>
-      <w:r>
-        <w:fldChar w:fldCharType="end"/>
-      </w:r>
+      <w:fldSimple w:instr=" STYLEREF 1 \s ">
+        <w:r>
+          <w:rPr>
+            <w:rFonts w:hint="cs"/>
+            <w:noProof/>
+            <w:cs/>
+          </w:rPr>
+          <w:t>‎</w:t>
+        </w:r>
+        <w:r>
+          <w:rPr>
+            <w:noProof/>
+          </w:rPr>
+          <w:t>2</w:t>
+        </w:r>
+      </w:fldSimple>
       <w:r>
         <w:t>.</w:t>
       </w:r>
-      <w:r>
-        <w:fldChar w:fldCharType="begin"/>
-      </w:r>
-      <w:r>
-        <w:instrText xml:space="preserve"> SEQ Figure \* ARABIC \s 1 </w:instrText>
-      </w:r>
-      <w:r>
-        <w:fldChar w:fldCharType="separate"/>
-      </w:r>
-      <w:r>
-        <w:rPr>
-          <w:noProof/>
-        </w:rPr>
-        <w:t>5</w:t>
-      </w:r>
-      <w:r>
-        <w:fldChar w:fldCharType="end"/>
-      </w:r>
-      <w:bookmarkEnd w:id="18"/>
+      <w:fldSimple w:instr=" SEQ Figure \* ARABIC \s 1 ">
+        <w:r>
+          <w:rPr>
+            <w:noProof/>
+          </w:rPr>
+          <w:t>5</w:t>
+        </w:r>
+      </w:fldSimple>
+      <w:bookmarkEnd w:id="19"/>
       <w:r>
         <w:t xml:space="preserve"> - Traffic Management Dashboard - Details of the Predicted Congestion</w:t>
       </w:r>
-      <w:bookmarkEnd w:id="19"/>
       <w:bookmarkEnd w:id="20"/>
+      <w:bookmarkEnd w:id="21"/>
     </w:p>
     <w:p>
       <w:r>
@@ -6263,65 +6283,45 @@
       <w:pPr>
         <w:pStyle w:val="Caption"/>
       </w:pPr>
-      <w:bookmarkStart w:id="21" w:name="_Ref409388474"/>
-      <w:bookmarkStart w:id="22" w:name="_Toc410307569"/>
-      <w:bookmarkStart w:id="23" w:name="_Toc410325307"/>
+      <w:bookmarkStart w:id="22" w:name="_Ref409388474"/>
+      <w:bookmarkStart w:id="23" w:name="_Toc410307569"/>
+      <w:bookmarkStart w:id="24" w:name="_Toc410390060"/>
       <w:r>
         <w:t xml:space="preserve">Figure </w:t>
       </w:r>
-      <w:r>
-        <w:fldChar w:fldCharType="begin"/>
-      </w:r>
-      <w:r>
-        <w:instrText xml:space="preserve"> STYLEREF 1 \s </w:instrText>
-      </w:r>
-      <w:r>
-        <w:fldChar w:fldCharType="separate"/>
-      </w:r>
-      <w:r>
-        <w:rPr>
-          <w:rFonts w:hint="cs"/>
-          <w:noProof/>
-          <w:cs/>
-        </w:rPr>
-        <w:t>‎</w:t>
-      </w:r>
-      <w:r>
-        <w:rPr>
-          <w:noProof/>
-        </w:rPr>
-        <w:t>2</w:t>
-      </w:r>
-      <w:r>
-        <w:fldChar w:fldCharType="end"/>
-      </w:r>
+      <w:fldSimple w:instr=" STYLEREF 1 \s ">
+        <w:r>
+          <w:rPr>
+            <w:rFonts w:hint="cs"/>
+            <w:noProof/>
+            <w:cs/>
+          </w:rPr>
+          <w:t>‎</w:t>
+        </w:r>
+        <w:r>
+          <w:rPr>
+            <w:noProof/>
+          </w:rPr>
+          <w:t>2</w:t>
+        </w:r>
+      </w:fldSimple>
       <w:r>
         <w:t>.</w:t>
       </w:r>
-      <w:r>
-        <w:fldChar w:fldCharType="begin"/>
-      </w:r>
-      <w:r>
-        <w:instrText xml:space="preserve"> SEQ Figure \* ARABIC \s 1 </w:instrText>
-      </w:r>
-      <w:r>
-        <w:fldChar w:fldCharType="separate"/>
-      </w:r>
-      <w:r>
-        <w:rPr>
-          <w:noProof/>
-        </w:rPr>
-        <w:t>6</w:t>
-      </w:r>
-      <w:r>
-        <w:fldChar w:fldCharType="end"/>
-      </w:r>
-      <w:bookmarkEnd w:id="21"/>
+      <w:fldSimple w:instr=" SEQ Figure \* ARABIC \s 1 ">
+        <w:r>
+          <w:rPr>
+            <w:noProof/>
+          </w:rPr>
+          <w:t>6</w:t>
+        </w:r>
+      </w:fldSimple>
+      <w:bookmarkEnd w:id="22"/>
       <w:r>
         <w:t xml:space="preserve"> - Credit Card Fraud Detection Dashboard</w:t>
       </w:r>
-      <w:bookmarkEnd w:id="22"/>
       <w:bookmarkEnd w:id="23"/>
+      <w:bookmarkEnd w:id="24"/>
     </w:p>
     <w:p>
       <w:pPr>
@@ -6333,25 +6333,7 @@
         <w:rPr>
           <w:lang w:eastAsia="ja-JP"/>
         </w:rPr>
-        <w:t xml:space="preserve">For a more detailed overview of the </w:t>
-      </w:r>
-      <w:r>
-        <w:rPr>
-          <w:lang w:eastAsia="ja-JP"/>
-        </w:rPr>
-        <w:t>credit card fraud</w:t>
-      </w:r>
-      <w:r>
-        <w:rPr>
-          <w:lang w:eastAsia="ja-JP"/>
-        </w:rPr>
-        <w:t xml:space="preserve"> management dashboard see chapter</w:t>
-      </w:r>
-      <w:r>
-        <w:rPr>
-          <w:lang w:eastAsia="ja-JP"/>
-        </w:rPr>
-        <w:t xml:space="preserve"> </w:t>
+        <w:t xml:space="preserve">For a more detailed overview of the credit card fraud management dashboard see chapter </w:t>
       </w:r>
       <w:r>
         <w:rPr>
@@ -6423,7 +6405,7 @@
           <w:lang w:eastAsia="ja-JP"/>
         </w:rPr>
       </w:pPr>
-      <w:bookmarkStart w:id="24" w:name="_Toc410325291"/>
+      <w:bookmarkStart w:id="25" w:name="_Toc410390044"/>
       <w:r>
         <w:rPr>
           <w:lang w:eastAsia="ja-JP"/>
@@ -6443,17 +6425,17 @@
         </w:rPr>
         <w:t>Instructions</w:t>
       </w:r>
-      <w:bookmarkEnd w:id="24"/>
+      <w:bookmarkEnd w:id="25"/>
     </w:p>
     <w:p>
       <w:pPr>
         <w:pStyle w:val="Heading2"/>
       </w:pPr>
-      <w:bookmarkStart w:id="25" w:name="_Toc410325292"/>
+      <w:bookmarkStart w:id="26" w:name="_Toc410390045"/>
       <w:r>
         <w:t>Overview</w:t>
       </w:r>
-      <w:bookmarkEnd w:id="25"/>
+      <w:bookmarkEnd w:id="26"/>
     </w:p>
     <w:p>
       <w:pPr>
@@ -6554,7 +6536,7 @@
       <w:pPr>
         <w:pStyle w:val="Heading2"/>
       </w:pPr>
-      <w:bookmarkStart w:id="26" w:name="_Toc410325293"/>
+      <w:bookmarkStart w:id="27" w:name="_Toc410390046"/>
       <w:r>
         <w:t>Running a</w:t>
       </w:r>
@@ -6564,7 +6546,7 @@
       <w:r>
         <w:t xml:space="preserve"> from the image</w:t>
       </w:r>
-      <w:bookmarkEnd w:id="26"/>
+      <w:bookmarkEnd w:id="27"/>
     </w:p>
     <w:p>
       <w:r>
@@ -6693,7 +6675,7 @@
         <w:pStyle w:val="Heading3"/>
       </w:pPr>
       <w:bookmarkStart w:id="28" w:name="_Ref410324125"/>
-      <w:bookmarkStart w:id="29" w:name="_Toc410325294"/>
+      <w:bookmarkStart w:id="29" w:name="_Toc410390047"/>
       <w:r>
         <w:t>Build the SPEEDD runtime software</w:t>
       </w:r>
@@ -6832,7 +6814,7 @@
       <w:pPr>
         <w:pStyle w:val="Heading2"/>
       </w:pPr>
-      <w:bookmarkStart w:id="30" w:name="_Toc410325295"/>
+      <w:bookmarkStart w:id="30" w:name="_Toc410390048"/>
       <w:r>
         <w:lastRenderedPageBreak/>
         <w:t>Building from sources</w:t>
@@ -6936,7 +6918,7 @@
       <w:pPr>
         <w:pStyle w:val="Heading2"/>
       </w:pPr>
-      <w:bookmarkStart w:id="31" w:name="_Toc410325296"/>
+      <w:bookmarkStart w:id="31" w:name="_Toc410390049"/>
       <w:r>
         <w:t>Running demo scenarios</w:t>
       </w:r>
@@ -6954,7 +6936,7 @@
       <w:pPr>
         <w:pStyle w:val="Heading3"/>
       </w:pPr>
-      <w:bookmarkStart w:id="32" w:name="_Toc410325297"/>
+      <w:bookmarkStart w:id="32" w:name="_Toc410390050"/>
       <w:r>
         <w:t>Traffic Management</w:t>
       </w:r>
@@ -7134,7 +7116,7 @@
       <w:pPr>
         <w:pStyle w:val="Heading3"/>
       </w:pPr>
-      <w:bookmarkStart w:id="33" w:name="_Toc410325298"/>
+      <w:bookmarkStart w:id="33" w:name="_Toc410390051"/>
       <w:r>
         <w:t>Credit Card Fraud Detection</w:t>
       </w:r>
@@ -7258,16 +7240,7 @@
       </w:r>
       <w:proofErr w:type="spellStart"/>
       <w:r>
-        <w:t>speedd</w:t>
-      </w:r>
-      <w:r>
-        <w:t>_</w:t>
-      </w:r>
-      <w:r>
-        <w:t>ui</w:t>
-      </w:r>
-      <w:r>
-        <w:t>_bf</w:t>
+        <w:t>speedd_ui_bf</w:t>
       </w:r>
       <w:proofErr w:type="spellEnd"/>
       <w:r>
@@ -7313,7 +7286,7 @@
       <w:pPr>
         <w:pStyle w:val="Heading3"/>
       </w:pPr>
-      <w:bookmarkStart w:id="34" w:name="_Toc410325299"/>
+      <w:bookmarkStart w:id="34" w:name="_Toc410390052"/>
       <w:r>
         <w:t>Stopping SPEEDD prototype</w:t>
       </w:r>
@@ -7491,7 +7464,7 @@
         <w:pStyle w:val="Heading1"/>
       </w:pPr>
       <w:bookmarkStart w:id="35" w:name="_Ref410306881"/>
-      <w:bookmarkStart w:id="36" w:name="_Toc410325300"/>
+      <w:bookmarkStart w:id="36" w:name="_Toc410390053"/>
       <w:r>
         <w:lastRenderedPageBreak/>
         <w:t>Traffic Management Dashboard</w:t>
@@ -7554,57 +7527,37 @@
         </w:rPr>
       </w:pPr>
       <w:bookmarkStart w:id="37" w:name="_Toc410307570"/>
-      <w:bookmarkStart w:id="38" w:name="_Toc410325308"/>
+      <w:bookmarkStart w:id="38" w:name="_Toc410390061"/>
       <w:r>
         <w:t xml:space="preserve">Figure </w:t>
       </w:r>
-      <w:r>
-        <w:fldChar w:fldCharType="begin"/>
-      </w:r>
-      <w:r>
-        <w:instrText xml:space="preserve"> STYLEREF 1 \s </w:instrText>
-      </w:r>
-      <w:r>
-        <w:fldChar w:fldCharType="separate"/>
-      </w:r>
-      <w:r>
-        <w:rPr>
-          <w:rFonts w:hint="cs"/>
-          <w:noProof/>
-          <w:cs/>
-        </w:rPr>
-        <w:t>‎</w:t>
-      </w:r>
-      <w:r>
-        <w:rPr>
-          <w:noProof/>
-        </w:rPr>
-        <w:t>4</w:t>
-      </w:r>
-      <w:r>
-        <w:fldChar w:fldCharType="end"/>
-      </w:r>
+      <w:fldSimple w:instr=" STYLEREF 1 \s ">
+        <w:r>
+          <w:rPr>
+            <w:rFonts w:hint="cs"/>
+            <w:noProof/>
+            <w:cs/>
+          </w:rPr>
+          <w:t>‎</w:t>
+        </w:r>
+        <w:r>
+          <w:rPr>
+            <w:noProof/>
+          </w:rPr>
+          <w:t>4</w:t>
+        </w:r>
+      </w:fldSimple>
       <w:r>
         <w:t>.</w:t>
       </w:r>
-      <w:r>
-        <w:fldChar w:fldCharType="begin"/>
-      </w:r>
-      <w:r>
-        <w:instrText xml:space="preserve"> SEQ Figure \* ARABIC \s 1 </w:instrText>
-      </w:r>
-      <w:r>
-        <w:fldChar w:fldCharType="separate"/>
-      </w:r>
-      <w:r>
-        <w:rPr>
-          <w:noProof/>
-        </w:rPr>
-        <w:t>1</w:t>
-      </w:r>
-      <w:r>
-        <w:fldChar w:fldCharType="end"/>
-      </w:r>
+      <w:fldSimple w:instr=" SEQ Figure \* ARABIC \s 1 ">
+        <w:r>
+          <w:rPr>
+            <w:noProof/>
+          </w:rPr>
+          <w:t>1</w:t>
+        </w:r>
+      </w:fldSimple>
       <w:r>
         <w:t xml:space="preserve"> - Traffic Management Dashboard </w:t>
       </w:r>
@@ -7622,7 +7575,7 @@
         <w:pStyle w:val="Heading1"/>
       </w:pPr>
       <w:bookmarkStart w:id="39" w:name="_Ref410306977"/>
-      <w:bookmarkStart w:id="40" w:name="_Toc410325301"/>
+      <w:bookmarkStart w:id="40" w:name="_Toc410390054"/>
       <w:r>
         <w:lastRenderedPageBreak/>
         <w:t>Credit Card Fraud Management Dashboard</w:t>
@@ -7685,57 +7638,37 @@
         </w:rPr>
       </w:pPr>
       <w:bookmarkStart w:id="41" w:name="_Toc410307571"/>
-      <w:bookmarkStart w:id="42" w:name="_Toc410325309"/>
+      <w:bookmarkStart w:id="42" w:name="_Toc410390062"/>
       <w:r>
         <w:t xml:space="preserve">Figure </w:t>
       </w:r>
-      <w:r>
-        <w:fldChar w:fldCharType="begin"/>
-      </w:r>
-      <w:r>
-        <w:instrText xml:space="preserve"> STYLEREF 1 \s </w:instrText>
-      </w:r>
-      <w:r>
-        <w:fldChar w:fldCharType="separate"/>
-      </w:r>
-      <w:r>
-        <w:rPr>
-          <w:rFonts w:hint="cs"/>
-          <w:noProof/>
-          <w:cs/>
-        </w:rPr>
-        <w:t>‎</w:t>
-      </w:r>
-      <w:r>
-        <w:rPr>
-          <w:noProof/>
-        </w:rPr>
-        <w:t>5</w:t>
-      </w:r>
-      <w:r>
-        <w:fldChar w:fldCharType="end"/>
-      </w:r>
+      <w:fldSimple w:instr=" STYLEREF 1 \s ">
+        <w:r>
+          <w:rPr>
+            <w:rFonts w:hint="cs"/>
+            <w:noProof/>
+            <w:cs/>
+          </w:rPr>
+          <w:t>‎</w:t>
+        </w:r>
+        <w:r>
+          <w:rPr>
+            <w:noProof/>
+          </w:rPr>
+          <w:t>5</w:t>
+        </w:r>
+      </w:fldSimple>
       <w:r>
         <w:t>.</w:t>
       </w:r>
-      <w:r>
-        <w:fldChar w:fldCharType="begin"/>
-      </w:r>
-      <w:r>
-        <w:instrText xml:space="preserve"> SEQ Figure \* ARABIC \s 1 </w:instrText>
-      </w:r>
-      <w:r>
-        <w:fldChar w:fldCharType="separate"/>
-      </w:r>
-      <w:r>
-        <w:rPr>
-          <w:noProof/>
-        </w:rPr>
-        <w:t>1</w:t>
-      </w:r>
-      <w:r>
-        <w:fldChar w:fldCharType="end"/>
-      </w:r>
+      <w:fldSimple w:instr=" SEQ Figure \* ARABIC \s 1 ">
+        <w:r>
+          <w:rPr>
+            <w:noProof/>
+          </w:rPr>
+          <w:t>1</w:t>
+        </w:r>
+      </w:fldSimple>
       <w:r>
         <w:t xml:space="preserve"> - Credit Card Fraud Management Dashboard </w:t>
       </w:r>
@@ -7804,57 +7737,37 @@
         </w:rPr>
       </w:pPr>
       <w:bookmarkStart w:id="43" w:name="_Toc410307572"/>
-      <w:bookmarkStart w:id="44" w:name="_Toc410325310"/>
+      <w:bookmarkStart w:id="44" w:name="_Toc410390063"/>
       <w:r>
         <w:t xml:space="preserve">Figure </w:t>
       </w:r>
-      <w:r>
-        <w:fldChar w:fldCharType="begin"/>
-      </w:r>
-      <w:r>
-        <w:instrText xml:space="preserve"> STYLEREF 1 \s </w:instrText>
-      </w:r>
-      <w:r>
-        <w:fldChar w:fldCharType="separate"/>
-      </w:r>
-      <w:r>
-        <w:rPr>
-          <w:rFonts w:hint="cs"/>
-          <w:noProof/>
-          <w:cs/>
-        </w:rPr>
-        <w:t>‎</w:t>
-      </w:r>
-      <w:r>
-        <w:rPr>
-          <w:noProof/>
-        </w:rPr>
-        <w:t>5</w:t>
-      </w:r>
-      <w:r>
-        <w:fldChar w:fldCharType="end"/>
-      </w:r>
+      <w:fldSimple w:instr=" STYLEREF 1 \s ">
+        <w:r>
+          <w:rPr>
+            <w:rFonts w:hint="cs"/>
+            <w:noProof/>
+            <w:cs/>
+          </w:rPr>
+          <w:t>‎</w:t>
+        </w:r>
+        <w:r>
+          <w:rPr>
+            <w:noProof/>
+          </w:rPr>
+          <w:t>5</w:t>
+        </w:r>
+      </w:fldSimple>
       <w:r>
         <w:t>.</w:t>
       </w:r>
-      <w:r>
-        <w:fldChar w:fldCharType="begin"/>
-      </w:r>
-      <w:r>
-        <w:instrText xml:space="preserve"> SEQ Figure \* ARABIC \s 1 </w:instrText>
-      </w:r>
-      <w:r>
-        <w:fldChar w:fldCharType="separate"/>
-      </w:r>
-      <w:r>
-        <w:rPr>
-          <w:noProof/>
-        </w:rPr>
-        <w:t>2</w:t>
-      </w:r>
-      <w:r>
-        <w:fldChar w:fldCharType="end"/>
-      </w:r>
+      <w:fldSimple w:instr=" SEQ Figure \* ARABIC \s 1 ">
+        <w:r>
+          <w:rPr>
+            <w:noProof/>
+          </w:rPr>
+          <w:t>2</w:t>
+        </w:r>
+      </w:fldSimple>
       <w:r>
         <w:t xml:space="preserve"> - Credit Card Management Dashboard overview - cont.</w:t>
       </w:r>
@@ -7916,57 +7829,37 @@
         </w:rPr>
       </w:pPr>
       <w:bookmarkStart w:id="45" w:name="_Toc410307573"/>
-      <w:bookmarkStart w:id="46" w:name="_Toc410325311"/>
+      <w:bookmarkStart w:id="46" w:name="_Toc410390064"/>
       <w:r>
         <w:t xml:space="preserve">Figure </w:t>
       </w:r>
-      <w:r>
-        <w:fldChar w:fldCharType="begin"/>
-      </w:r>
-      <w:r>
-        <w:instrText xml:space="preserve"> STYLEREF 1 \s </w:instrText>
-      </w:r>
-      <w:r>
-        <w:fldChar w:fldCharType="separate"/>
-      </w:r>
-      <w:r>
-        <w:rPr>
-          <w:rFonts w:hint="cs"/>
-          <w:noProof/>
-          <w:cs/>
-        </w:rPr>
-        <w:t>‎</w:t>
-      </w:r>
-      <w:r>
-        <w:rPr>
-          <w:noProof/>
-        </w:rPr>
-        <w:t>5</w:t>
-      </w:r>
-      <w:r>
-        <w:fldChar w:fldCharType="end"/>
-      </w:r>
+      <w:fldSimple w:instr=" STYLEREF 1 \s ">
+        <w:r>
+          <w:rPr>
+            <w:rFonts w:hint="cs"/>
+            <w:noProof/>
+            <w:cs/>
+          </w:rPr>
+          <w:t>‎</w:t>
+        </w:r>
+        <w:r>
+          <w:rPr>
+            <w:noProof/>
+          </w:rPr>
+          <w:t>5</w:t>
+        </w:r>
+      </w:fldSimple>
       <w:r>
         <w:t>.</w:t>
       </w:r>
-      <w:r>
-        <w:fldChar w:fldCharType="begin"/>
-      </w:r>
-      <w:r>
-        <w:instrText xml:space="preserve"> SEQ Figure \* ARABIC \s 1 </w:instrText>
-      </w:r>
-      <w:r>
-        <w:fldChar w:fldCharType="separate"/>
-      </w:r>
-      <w:r>
-        <w:rPr>
-          <w:noProof/>
-        </w:rPr>
-        <w:t>3</w:t>
-      </w:r>
-      <w:r>
-        <w:fldChar w:fldCharType="end"/>
-      </w:r>
+      <w:fldSimple w:instr=" SEQ Figure \* ARABIC \s 1 ">
+        <w:r>
+          <w:rPr>
+            <w:noProof/>
+          </w:rPr>
+          <w:t>3</w:t>
+        </w:r>
+      </w:fldSimple>
       <w:r>
         <w:t xml:space="preserve"> - Exploring Country Details</w:t>
       </w:r>
@@ -8036,57 +7929,37 @@
         </w:rPr>
       </w:pPr>
       <w:bookmarkStart w:id="47" w:name="_Toc410307574"/>
-      <w:bookmarkStart w:id="48" w:name="_Toc410325312"/>
+      <w:bookmarkStart w:id="48" w:name="_Toc410390065"/>
       <w:r>
         <w:t xml:space="preserve">Figure </w:t>
       </w:r>
-      <w:r>
-        <w:fldChar w:fldCharType="begin"/>
-      </w:r>
-      <w:r>
-        <w:instrText xml:space="preserve"> STYLEREF 1 \s </w:instrText>
-      </w:r>
-      <w:r>
-        <w:fldChar w:fldCharType="separate"/>
-      </w:r>
-      <w:r>
-        <w:rPr>
-          <w:rFonts w:hint="cs"/>
-          <w:noProof/>
-          <w:cs/>
-        </w:rPr>
-        <w:t>‎</w:t>
-      </w:r>
-      <w:r>
-        <w:rPr>
-          <w:noProof/>
-        </w:rPr>
-        <w:t>5</w:t>
-      </w:r>
-      <w:r>
-        <w:fldChar w:fldCharType="end"/>
-      </w:r>
+      <w:fldSimple w:instr=" STYLEREF 1 \s ">
+        <w:r>
+          <w:rPr>
+            <w:rFonts w:hint="cs"/>
+            <w:noProof/>
+            <w:cs/>
+          </w:rPr>
+          <w:t>‎</w:t>
+        </w:r>
+        <w:r>
+          <w:rPr>
+            <w:noProof/>
+          </w:rPr>
+          <w:t>5</w:t>
+        </w:r>
+      </w:fldSimple>
       <w:r>
         <w:t>.</w:t>
       </w:r>
-      <w:r>
-        <w:fldChar w:fldCharType="begin"/>
-      </w:r>
-      <w:r>
-        <w:instrText xml:space="preserve"> SEQ Figure \* ARABIC \s 1 </w:instrText>
-      </w:r>
-      <w:r>
-        <w:fldChar w:fldCharType="separate"/>
-      </w:r>
-      <w:r>
-        <w:rPr>
-          <w:noProof/>
-        </w:rPr>
-        <w:t>4</w:t>
-      </w:r>
-      <w:r>
-        <w:fldChar w:fldCharType="end"/>
-      </w:r>
+      <w:fldSimple w:instr=" SEQ Figure \* ARABIC \s 1 ">
+        <w:r>
+          <w:rPr>
+            <w:noProof/>
+          </w:rPr>
+          <w:t>4</w:t>
+        </w:r>
+      </w:fldSimple>
       <w:r>
         <w:t xml:space="preserve"> - Highlight Specific Patterns</w:t>
       </w:r>
@@ -8147,57 +8020,37 @@
         </w:rPr>
       </w:pPr>
       <w:bookmarkStart w:id="49" w:name="_Toc410307575"/>
-      <w:bookmarkStart w:id="50" w:name="_Toc410325313"/>
+      <w:bookmarkStart w:id="50" w:name="_Toc410390066"/>
       <w:r>
         <w:t xml:space="preserve">Figure </w:t>
       </w:r>
-      <w:r>
-        <w:fldChar w:fldCharType="begin"/>
-      </w:r>
-      <w:r>
-        <w:instrText xml:space="preserve"> STYLEREF 1 \s </w:instrText>
-      </w:r>
-      <w:r>
-        <w:fldChar w:fldCharType="separate"/>
-      </w:r>
-      <w:r>
-        <w:rPr>
-          <w:rFonts w:hint="cs"/>
-          <w:noProof/>
-          <w:cs/>
-        </w:rPr>
-        <w:t>‎</w:t>
-      </w:r>
-      <w:r>
-        <w:rPr>
-          <w:noProof/>
-        </w:rPr>
-        <w:t>5</w:t>
-      </w:r>
-      <w:r>
-        <w:fldChar w:fldCharType="end"/>
-      </w:r>
+      <w:fldSimple w:instr=" STYLEREF 1 \s ">
+        <w:r>
+          <w:rPr>
+            <w:rFonts w:hint="cs"/>
+            <w:noProof/>
+            <w:cs/>
+          </w:rPr>
+          <w:t>‎</w:t>
+        </w:r>
+        <w:r>
+          <w:rPr>
+            <w:noProof/>
+          </w:rPr>
+          <w:t>5</w:t>
+        </w:r>
+      </w:fldSimple>
       <w:r>
         <w:t>.</w:t>
       </w:r>
-      <w:r>
-        <w:fldChar w:fldCharType="begin"/>
-      </w:r>
-      <w:r>
-        <w:instrText xml:space="preserve"> SEQ Figure \* ARABIC \s 1 </w:instrText>
-      </w:r>
-      <w:r>
-        <w:fldChar w:fldCharType="separate"/>
-      </w:r>
-      <w:r>
-        <w:rPr>
-          <w:noProof/>
-        </w:rPr>
-        <w:t>5</w:t>
-      </w:r>
-      <w:r>
-        <w:fldChar w:fldCharType="end"/>
-      </w:r>
+      <w:fldSimple w:instr=" SEQ Figure \* ARABIC \s 1 ">
+        <w:r>
+          <w:rPr>
+            <w:noProof/>
+          </w:rPr>
+          <w:t>5</w:t>
+        </w:r>
+      </w:fldSimple>
       <w:r>
         <w:t xml:space="preserve"> - Explore details for a flagged transaction</w:t>
       </w:r>
@@ -8386,12 +8239,7 @@
         <w:t xml:space="preserve"> </w:t>
       </w:r>
       <w:r>
-        <w:t>http</w:t>
-      </w:r>
-      <w:bookmarkStart w:id="27" w:name="_GoBack"/>
-      <w:bookmarkEnd w:id="27"/>
-      <w:r>
-        <w:t>s://www.virtualbox.org/</w:t>
+        <w:t>https://www.virtualbox.org/</w:t>
       </w:r>
     </w:p>
   </w:footnote>
@@ -8486,7 +8334,7 @@
           <w:rPr>
             <w:noProof/>
           </w:rPr>
-          <w:t>13</w:t>
+          <w:t>18</w:t>
         </w:r>
         <w:r>
           <w:rPr>
@@ -16398,6 +16246,603 @@
 </w:styles>
 </file>
 
+<file path=word/glossary/document.xml><?xml version="1.0" encoding="utf-8"?>
+<w:glossaryDocument xmlns:wpc="http://schemas.microsoft.com/office/word/2010/wordprocessingCanvas" xmlns:mc="http://schemas.openxmlformats.org/markup-compatibility/2006" xmlns:o="urn:schemas-microsoft-com:office:office" xmlns:r="http://schemas.openxmlformats.org/officeDocument/2006/relationships" xmlns:m="http://schemas.openxmlformats.org/officeDocument/2006/math" xmlns:v="urn:schemas-microsoft-com:vml" xmlns:wp14="http://schemas.microsoft.com/office/word/2010/wordprocessingDrawing" xmlns:wp="http://schemas.openxmlformats.org/drawingml/2006/wordprocessingDrawing" xmlns:w10="urn:schemas-microsoft-com:office:word" xmlns:w="http://schemas.openxmlformats.org/wordprocessingml/2006/main" xmlns:w14="http://schemas.microsoft.com/office/word/2010/wordml" xmlns:wpg="http://schemas.microsoft.com/office/word/2010/wordprocessingGroup" xmlns:wpi="http://schemas.microsoft.com/office/word/2010/wordprocessingInk" xmlns:wne="http://schemas.microsoft.com/office/word/2006/wordml" xmlns:wps="http://schemas.microsoft.com/office/word/2010/wordprocessingShape" mc:Ignorable="w14 wp14">
+  <w:docParts>
+    <w:docPart>
+      <w:docPartPr>
+        <w:name w:val="ACF3A8970A344AB2A7EC86161BFA818F"/>
+        <w:category>
+          <w:name w:val="General"/>
+          <w:gallery w:val="placeholder"/>
+        </w:category>
+        <w:types>
+          <w:type w:val="bbPlcHdr"/>
+        </w:types>
+        <w:behaviors>
+          <w:behavior w:val="content"/>
+        </w:behaviors>
+        <w:guid w:val="{2956D2CE-5C85-49A2-A673-8BA77F7E32CD}"/>
+      </w:docPartPr>
+      <w:docPartBody>
+        <w:p>
+          <w:r>
+            <w:rPr>
+              <w:rStyle w:val="PlaceholderText"/>
+            </w:rPr>
+            <w:t>[Author]</w:t>
+          </w:r>
+        </w:p>
+      </w:docPartBody>
+    </w:docPart>
+    <w:docPart>
+      <w:docPartPr>
+        <w:name w:val="4772F0B0433344F08A0E7FAAD62FB62F"/>
+        <w:category>
+          <w:name w:val="General"/>
+          <w:gallery w:val="placeholder"/>
+        </w:category>
+        <w:types>
+          <w:type w:val="bbPlcHdr"/>
+        </w:types>
+        <w:behaviors>
+          <w:behavior w:val="content"/>
+        </w:behaviors>
+        <w:guid w:val="{CBACBC7A-B6A9-44D5-890D-876ACC1EA258}"/>
+      </w:docPartPr>
+      <w:docPartBody>
+        <w:p>
+          <w:r>
+            <w:rPr>
+              <w:rStyle w:val="PlaceholderText"/>
+            </w:rPr>
+            <w:t>[Author]</w:t>
+          </w:r>
+        </w:p>
+      </w:docPartBody>
+    </w:docPart>
+  </w:docParts>
+</w:glossaryDocument>
+</file>
+
+<file path=word/glossary/fontTable.xml><?xml version="1.0" encoding="utf-8"?>
+<w:fonts xmlns:mc="http://schemas.openxmlformats.org/markup-compatibility/2006" xmlns:r="http://schemas.openxmlformats.org/officeDocument/2006/relationships" xmlns:w="http://schemas.openxmlformats.org/wordprocessingml/2006/main" xmlns:w14="http://schemas.microsoft.com/office/word/2010/wordml" mc:Ignorable="w14">
+  <w:font w:name="Symbol">
+    <w:panose1 w:val="05050102010706020507"/>
+    <w:charset w:val="02"/>
+    <w:family w:val="roman"/>
+    <w:pitch w:val="variable"/>
+    <w:sig w:usb0="00000000" w:usb1="10000000" w:usb2="00000000" w:usb3="00000000" w:csb0="80000000" w:csb1="00000000"/>
+  </w:font>
+  <w:font w:name="Times New Roman">
+    <w:panose1 w:val="02020603050405020304"/>
+    <w:charset w:val="00"/>
+    <w:family w:val="roman"/>
+    <w:pitch w:val="variable"/>
+    <w:sig w:usb0="E0002AFF" w:usb1="C0007841" w:usb2="00000009" w:usb3="00000000" w:csb0="000001FF" w:csb1="00000000"/>
+  </w:font>
+  <w:font w:name="Courier New">
+    <w:panose1 w:val="02070309020205020404"/>
+    <w:charset w:val="00"/>
+    <w:family w:val="modern"/>
+    <w:pitch w:val="fixed"/>
+    <w:sig w:usb0="E0002AFF" w:usb1="C0007843" w:usb2="00000009" w:usb3="00000000" w:csb0="000001FF" w:csb1="00000000"/>
+  </w:font>
+  <w:font w:name="Wingdings">
+    <w:panose1 w:val="05000000000000000000"/>
+    <w:charset w:val="02"/>
+    <w:family w:val="auto"/>
+    <w:pitch w:val="variable"/>
+    <w:sig w:usb0="00000000" w:usb1="10000000" w:usb2="00000000" w:usb3="00000000" w:csb0="80000000" w:csb1="00000000"/>
+  </w:font>
+  <w:font w:name="PMingLiU">
+    <w:altName w:val="新細明體"/>
+    <w:panose1 w:val="02020500000000000000"/>
+    <w:charset w:val="88"/>
+    <w:family w:val="auto"/>
+    <w:notTrueType/>
+    <w:pitch w:val="variable"/>
+    <w:sig w:usb0="00000001" w:usb1="08080000" w:usb2="00000010" w:usb3="00000000" w:csb0="00100000" w:csb1="00000000"/>
+  </w:font>
+  <w:font w:name="Calibri">
+    <w:panose1 w:val="020F0502020204030204"/>
+    <w:charset w:val="00"/>
+    <w:family w:val="swiss"/>
+    <w:pitch w:val="variable"/>
+    <w:sig w:usb0="E00002FF" w:usb1="4000ACFF" w:usb2="00000001" w:usb3="00000000" w:csb0="0000019F" w:csb1="00000000"/>
+  </w:font>
+  <w:font w:name="SimSun">
+    <w:altName w:val="宋体"/>
+    <w:panose1 w:val="02010600030101010101"/>
+    <w:charset w:val="86"/>
+    <w:family w:val="auto"/>
+    <w:pitch w:val="variable"/>
+    <w:sig w:usb0="00000003" w:usb1="288F0000" w:usb2="00000016" w:usb3="00000000" w:csb0="00040001" w:csb1="00000000"/>
+  </w:font>
+  <w:font w:name="Arial">
+    <w:panose1 w:val="020B0604020202020204"/>
+    <w:charset w:val="00"/>
+    <w:family w:val="swiss"/>
+    <w:pitch w:val="variable"/>
+    <w:sig w:usb0="E0002AFF" w:usb1="C0007843" w:usb2="00000009" w:usb3="00000000" w:csb0="000001FF" w:csb1="00000000"/>
+  </w:font>
+  <w:font w:name="Cambria">
+    <w:panose1 w:val="02040503050406030204"/>
+    <w:charset w:val="00"/>
+    <w:family w:val="roman"/>
+    <w:pitch w:val="variable"/>
+    <w:sig w:usb0="E00002FF" w:usb1="400004FF" w:usb2="00000000" w:usb3="00000000" w:csb0="0000019F" w:csb1="00000000"/>
+  </w:font>
+  <w:font w:name="Tahoma">
+    <w:panose1 w:val="020B0604030504040204"/>
+    <w:charset w:val="00"/>
+    <w:family w:val="swiss"/>
+    <w:notTrueType/>
+    <w:pitch w:val="variable"/>
+    <w:sig w:usb0="00000003" w:usb1="00000000" w:usb2="00000000" w:usb3="00000000" w:csb0="00000001" w:csb1="00000000"/>
+  </w:font>
+  <w:font w:name="MS Mincho">
+    <w:altName w:val="ＭＳ 明朝"/>
+    <w:panose1 w:val="02020609040205080304"/>
+    <w:charset w:val="80"/>
+    <w:family w:val="modern"/>
+    <w:pitch w:val="fixed"/>
+    <w:sig w:usb0="E00002FF" w:usb1="6AC7FDFB" w:usb2="00000012" w:usb3="00000000" w:csb0="0002009F" w:csb1="00000000"/>
+  </w:font>
+  <w:font w:name="Helvetica">
+    <w:panose1 w:val="020B0604020202020204"/>
+    <w:charset w:val="00"/>
+    <w:family w:val="swiss"/>
+    <w:pitch w:val="variable"/>
+    <w:sig w:usb0="E0002AFF" w:usb1="C0007843" w:usb2="00000009" w:usb3="00000000" w:csb0="000001FF" w:csb1="00000000"/>
+  </w:font>
+</w:fonts>
+</file>
+
+<file path=word/glossary/settings.xml><?xml version="1.0" encoding="utf-8"?>
+<w:settings xmlns:mc="http://schemas.openxmlformats.org/markup-compatibility/2006" xmlns:o="urn:schemas-microsoft-com:office:office" xmlns:r="http://schemas.openxmlformats.org/officeDocument/2006/relationships" xmlns:m="http://schemas.openxmlformats.org/officeDocument/2006/math" xmlns:v="urn:schemas-microsoft-com:vml" xmlns:w10="urn:schemas-microsoft-com:office:word" xmlns:w="http://schemas.openxmlformats.org/wordprocessingml/2006/main" xmlns:w14="http://schemas.microsoft.com/office/word/2010/wordml" xmlns:sl="http://schemas.openxmlformats.org/schemaLibrary/2006/main" mc:Ignorable="w14">
+  <w:view w:val="normal"/>
+  <w:defaultTabStop w:val="720"/>
+  <w:characterSpacingControl w:val="doNotCompress"/>
+  <w:compat>
+    <w:useFELayout/>
+    <w:compatSetting w:name="compatibilityMode" w:uri="http://schemas.microsoft.com/office/word" w:val="14"/>
+    <w:compatSetting w:name="overrideTableStyleFontSizeAndJustification" w:uri="http://schemas.microsoft.com/office/word" w:val="1"/>
+    <w:compatSetting w:name="enableOpenTypeFeatures" w:uri="http://schemas.microsoft.com/office/word" w:val="1"/>
+    <w:compatSetting w:name="doNotFlipMirrorIndents" w:uri="http://schemas.microsoft.com/office/word" w:val="1"/>
+  </w:compat>
+  <w:rsids>
+    <w:rsidRoot w:val="00CC30E7"/>
+    <w:rsid w:val="00BD0CCC"/>
+    <w:rsid w:val="00CC30E7"/>
+  </w:rsids>
+  <m:mathPr>
+    <m:mathFont m:val="Cambria Math"/>
+    <m:brkBin m:val="before"/>
+    <m:brkBinSub m:val="--"/>
+    <m:smallFrac m:val="0"/>
+    <m:dispDef/>
+    <m:lMargin m:val="0"/>
+    <m:rMargin m:val="0"/>
+    <m:defJc m:val="centerGroup"/>
+    <m:wrapIndent m:val="1440"/>
+    <m:intLim m:val="subSup"/>
+    <m:naryLim m:val="undOvr"/>
+  </m:mathPr>
+  <w:themeFontLang w:val="en-US" w:bidi="he-IL"/>
+  <w:clrSchemeMapping w:bg1="light1" w:t1="dark1" w:bg2="light2" w:t2="dark2" w:accent1="accent1" w:accent2="accent2" w:accent3="accent3" w:accent4="accent4" w:accent5="accent5" w:accent6="accent6" w:hyperlink="hyperlink" w:followedHyperlink="followedHyperlink"/>
+  <w:decimalSymbol w:val="."/>
+  <w:listSeparator w:val=","/>
+</w:settings>
+</file>
+
+<file path=word/glossary/styles.xml><?xml version="1.0" encoding="utf-8"?>
+<w:styles xmlns:mc="http://schemas.openxmlformats.org/markup-compatibility/2006" xmlns:r="http://schemas.openxmlformats.org/officeDocument/2006/relationships" xmlns:w="http://schemas.openxmlformats.org/wordprocessingml/2006/main" xmlns:w14="http://schemas.microsoft.com/office/word/2010/wordml" mc:Ignorable="w14">
+  <w:docDefaults>
+    <w:rPrDefault>
+      <w:rPr>
+        <w:rFonts w:asciiTheme="minorHAnsi" w:eastAsiaTheme="minorEastAsia" w:hAnsiTheme="minorHAnsi" w:cstheme="minorBidi"/>
+        <w:sz w:val="22"/>
+        <w:szCs w:val="22"/>
+        <w:lang w:val="en-US" w:eastAsia="en-US" w:bidi="he-IL"/>
+      </w:rPr>
+    </w:rPrDefault>
+    <w:pPrDefault>
+      <w:pPr>
+        <w:spacing w:after="200" w:line="276" w:lineRule="auto"/>
+      </w:pPr>
+    </w:pPrDefault>
+  </w:docDefaults>
+  <w:latentStyles w:defLockedState="0" w:defUIPriority="99" w:defSemiHidden="1" w:defUnhideWhenUsed="1" w:defQFormat="0" w:count="267">
+    <w:lsdException w:name="Normal" w:semiHidden="0" w:uiPriority="0" w:unhideWhenUsed="0" w:qFormat="1"/>
+    <w:lsdException w:name="heading 1" w:semiHidden="0" w:uiPriority="9" w:unhideWhenUsed="0" w:qFormat="1"/>
+    <w:lsdException w:name="heading 2" w:uiPriority="9" w:qFormat="1"/>
+    <w:lsdException w:name="heading 3" w:uiPriority="9" w:qFormat="1"/>
+    <w:lsdException w:name="heading 4" w:uiPriority="9" w:qFormat="1"/>
+    <w:lsdException w:name="heading 5" w:uiPriority="9" w:qFormat="1"/>
+    <w:lsdException w:name="heading 6" w:uiPriority="9" w:qFormat="1"/>
+    <w:lsdException w:name="heading 7" w:uiPriority="9" w:qFormat="1"/>
+    <w:lsdException w:name="heading 8" w:uiPriority="9" w:qFormat="1"/>
+    <w:lsdException w:name="heading 9" w:uiPriority="9" w:qFormat="1"/>
+    <w:lsdException w:name="toc 1" w:uiPriority="39"/>
+    <w:lsdException w:name="toc 2" w:uiPriority="39"/>
+    <w:lsdException w:name="toc 3" w:uiPriority="39"/>
+    <w:lsdException w:name="toc 4" w:uiPriority="39"/>
+    <w:lsdException w:name="toc 5" w:uiPriority="39"/>
+    <w:lsdException w:name="toc 6" w:uiPriority="39"/>
+    <w:lsdException w:name="toc 7" w:uiPriority="39"/>
+    <w:lsdException w:name="toc 8" w:uiPriority="39"/>
+    <w:lsdException w:name="toc 9" w:uiPriority="39"/>
+    <w:lsdException w:name="caption" w:uiPriority="35" w:qFormat="1"/>
+    <w:lsdException w:name="Title" w:semiHidden="0" w:uiPriority="10" w:unhideWhenUsed="0" w:qFormat="1"/>
+    <w:lsdException w:name="Default Paragraph Font" w:uiPriority="1"/>
+    <w:lsdException w:name="Subtitle" w:semiHidden="0" w:uiPriority="11" w:unhideWhenUsed="0" w:qFormat="1"/>
+    <w:lsdException w:name="Strong" w:semiHidden="0" w:uiPriority="22" w:unhideWhenUsed="0" w:qFormat="1"/>
+    <w:lsdException w:name="Emphasis" w:semiHidden="0" w:uiPriority="20" w:unhideWhenUsed="0" w:qFormat="1"/>
+    <w:lsdException w:name="Table Grid" w:semiHidden="0" w:uiPriority="59" w:unhideWhenUsed="0"/>
+    <w:lsdException w:name="Placeholder Text" w:unhideWhenUsed="0"/>
+    <w:lsdException w:name="No Spacing" w:semiHidden="0" w:uiPriority="1" w:unhideWhenUsed="0" w:qFormat="1"/>
+    <w:lsdException w:name="Light Shading" w:semiHidden="0" w:uiPriority="60" w:unhideWhenUsed="0"/>
+    <w:lsdException w:name="Light List" w:semiHidden="0" w:uiPriority="61" w:unhideWhenUsed="0"/>
+    <w:lsdException w:name="Light Grid" w:semiHidden="0" w:uiPriority="62" w:unhideWhenUsed="0"/>
+    <w:lsdException w:name="Medium Shading 1" w:semiHidden="0" w:uiPriority="63" w:unhideWhenUsed="0"/>
+    <w:lsdException w:name="Medium Shading 2" w:semiHidden="0" w:uiPriority="64" w:unhideWhenUsed="0"/>
+    <w:lsdException w:name="Medium List 1" w:semiHidden="0" w:uiPriority="65" w:unhideWhenUsed="0"/>
+    <w:lsdException w:name="Medium List 2" w:semiHidden="0" w:uiPriority="66" w:unhideWhenUsed="0"/>
+    <w:lsdException w:name="Medium Grid 1" w:semiHidden="0" w:uiPriority="67" w:unhideWhenUsed="0"/>
+    <w:lsdException w:name="Medium Grid 2" w:semiHidden="0" w:uiPriority="68" w:unhideWhenUsed="0"/>
+    <w:lsdException w:name="Medium Grid 3" w:semiHidden="0" w:uiPriority="69" w:unhideWhenUsed="0"/>
+    <w:lsdException w:name="Dark List" w:semiHidden="0" w:uiPriority="70" w:unhideWhenUsed="0"/>
+    <w:lsdException w:name="Colorful Shading" w:semiHidden="0" w:uiPriority="71" w:unhideWhenUsed="0"/>
+    <w:lsdException w:name="Colorful List" w:semiHidden="0" w:uiPriority="72" w:unhideWhenUsed="0"/>
+    <w:lsdException w:name="Colorful Grid" w:semiHidden="0" w:uiPriority="73" w:unhideWhenUsed="0"/>
+    <w:lsdException w:name="Light Shading Accent 1" w:semiHidden="0" w:uiPriority="60" w:unhideWhenUsed="0"/>
+    <w:lsdException w:name="Light List Accent 1" w:semiHidden="0" w:uiPriority="61" w:unhideWhenUsed="0"/>
+    <w:lsdException w:name="Light Grid Accent 1" w:semiHidden="0" w:uiPriority="62" w:unhideWhenUsed="0"/>
+    <w:lsdException w:name="Medium Shading 1 Accent 1" w:semiHidden="0" w:uiPriority="63" w:unhideWhenUsed="0"/>
+    <w:lsdException w:name="Medium Shading 2 Accent 1" w:semiHidden="0" w:uiPriority="64" w:unhideWhenUsed="0"/>
+    <w:lsdException w:name="Medium List 1 Accent 1" w:semiHidden="0" w:uiPriority="65" w:unhideWhenUsed="0"/>
+    <w:lsdException w:name="Revision" w:unhideWhenUsed="0"/>
+    <w:lsdException w:name="List Paragraph" w:semiHidden="0" w:uiPriority="34" w:unhideWhenUsed="0" w:qFormat="1"/>
+    <w:lsdException w:name="Quote" w:semiHidden="0" w:uiPriority="29" w:unhideWhenUsed="0" w:qFormat="1"/>
+    <w:lsdException w:name="Intense Quote" w:semiHidden="0" w:uiPriority="30" w:unhideWhenUsed="0" w:qFormat="1"/>
+    <w:lsdException w:name="Medium List 2 Accent 1" w:semiHidden="0" w:uiPriority="66" w:unhideWhenUsed="0"/>
+    <w:lsdException w:name="Medium Grid 1 Accent 1" w:semiHidden="0" w:uiPriority="67" w:unhideWhenUsed="0"/>
+    <w:lsdException w:name="Medium Grid 2 Accent 1" w:semiHidden="0" w:uiPriority="68" w:unhideWhenUsed="0"/>
+    <w:lsdException w:name="Medium Grid 3 Accent 1" w:semiHidden="0" w:uiPriority="69" w:unhideWhenUsed="0"/>
+    <w:lsdException w:name="Dark List Accent 1" w:semiHidden="0" w:uiPriority="70" w:unhideWhenUsed="0"/>
+    <w:lsdException w:name="Colorful Shading Accent 1" w:semiHidden="0" w:uiPriority="71" w:unhideWhenUsed="0"/>
+    <w:lsdException w:name="Colorful List Accent 1" w:semiHidden="0" w:uiPriority="72" w:unhideWhenUsed="0"/>
+    <w:lsdException w:name="Colorful Grid Accent 1" w:semiHidden="0" w:uiPriority="73" w:unhideWhenUsed="0"/>
+    <w:lsdException w:name="Light Shading Accent 2" w:semiHidden="0" w:uiPriority="60" w:unhideWhenUsed="0"/>
+    <w:lsdException w:name="Light List Accent 2" w:semiHidden="0" w:uiPriority="61" w:unhideWhenUsed="0"/>
+    <w:lsdException w:name="Light Grid Accent 2" w:semiHidden="0" w:uiPriority="62" w:unhideWhenUsed="0"/>
+    <w:lsdException w:name="Medium Shading 1 Accent 2" w:semiHidden="0" w:uiPriority="63" w:unhideWhenUsed="0"/>
+    <w:lsdException w:name="Medium Shading 2 Accent 2" w:semiHidden="0" w:uiPriority="64" w:unhideWhenUsed="0"/>
+    <w:lsdException w:name="Medium List 1 Accent 2" w:semiHidden="0" w:uiPriority="65" w:unhideWhenUsed="0"/>
+    <w:lsdException w:name="Medium List 2 Accent 2" w:semiHidden="0" w:uiPriority="66" w:unhideWhenUsed="0"/>
+    <w:lsdException w:name="Medium Grid 1 Accent 2" w:semiHidden="0" w:uiPriority="67" w:unhideWhenUsed="0"/>
+    <w:lsdException w:name="Medium Grid 2 Accent 2" w:semiHidden="0" w:uiPriority="68" w:unhideWhenUsed="0"/>
+    <w:lsdException w:name="Medium Grid 3 Accent 2" w:semiHidden="0" w:uiPriority="69" w:unhideWhenUsed="0"/>
+    <w:lsdException w:name="Dark List Accent 2" w:semiHidden="0" w:uiPriority="70" w:unhideWhenUsed="0"/>
+    <w:lsdException w:name="Colorful Shading Accent 2" w:semiHidden="0" w:uiPriority="71" w:unhideWhenUsed="0"/>
+    <w:lsdException w:name="Colorful List Accent 2" w:semiHidden="0" w:uiPriority="72" w:unhideWhenUsed="0"/>
+    <w:lsdException w:name="Colorful Grid Accent 2" w:semiHidden="0" w:uiPriority="73" w:unhideWhenUsed="0"/>
+    <w:lsdException w:name="Light Shading Accent 3" w:semiHidden="0" w:uiPriority="60" w:unhideWhenUsed="0"/>
+    <w:lsdException w:name="Light List Accent 3" w:semiHidden="0" w:uiPriority="61" w:unhideWhenUsed="0"/>
+    <w:lsdException w:name="Light Grid Accent 3" w:semiHidden="0" w:uiPriority="62" w:unhideWhenUsed="0"/>
+    <w:lsdException w:name="Medium Shading 1 Accent 3" w:semiHidden="0" w:uiPriority="63" w:unhideWhenUsed="0"/>
+    <w:lsdException w:name="Medium Shading 2 Accent 3" w:semiHidden="0" w:uiPriority="64" w:unhideWhenUsed="0"/>
+    <w:lsdException w:name="Medium List 1 Accent 3" w:semiHidden="0" w:uiPriority="65" w:unhideWhenUsed="0"/>
+    <w:lsdException w:name="Medium List 2 Accent 3" w:semiHidden="0" w:uiPriority="66" w:unhideWhenUsed="0"/>
+    <w:lsdException w:name="Medium Grid 1 Accent 3" w:semiHidden="0" w:uiPriority="67" w:unhideWhenUsed="0"/>
+    <w:lsdException w:name="Medium Grid 2 Accent 3" w:semiHidden="0" w:uiPriority="68" w:unhideWhenUsed="0"/>
+    <w:lsdException w:name="Medium Grid 3 Accent 3" w:semiHidden="0" w:uiPriority="69" w:unhideWhenUsed="0"/>
+    <w:lsdException w:name="Dark List Accent 3" w:semiHidden="0" w:uiPriority="70" w:unhideWhenUsed="0"/>
+    <w:lsdException w:name="Colorful Shading Accent 3" w:semiHidden="0" w:uiPriority="71" w:unhideWhenUsed="0"/>
+    <w:lsdException w:name="Colorful List Accent 3" w:semiHidden="0" w:uiPriority="72" w:unhideWhenUsed="0"/>
+    <w:lsdException w:name="Colorful Grid Accent 3" w:semiHidden="0" w:uiPriority="73" w:unhideWhenUsed="0"/>
+    <w:lsdException w:name="Light Shading Accent 4" w:semiHidden="0" w:uiPriority="60" w:unhideWhenUsed="0"/>
+    <w:lsdException w:name="Light List Accent 4" w:semiHidden="0" w:uiPriority="61" w:unhideWhenUsed="0"/>
+    <w:lsdException w:name="Light Grid Accent 4" w:semiHidden="0" w:uiPriority="62" w:unhideWhenUsed="0"/>
+    <w:lsdException w:name="Medium Shading 1 Accent 4" w:semiHidden="0" w:uiPriority="63" w:unhideWhenUsed="0"/>
+    <w:lsdException w:name="Medium Shading 2 Accent 4" w:semiHidden="0" w:uiPriority="64" w:unhideWhenUsed="0"/>
+    <w:lsdException w:name="Medium List 1 Accent 4" w:semiHidden="0" w:uiPriority="65" w:unhideWhenUsed="0"/>
+    <w:lsdException w:name="Medium List 2 Accent 4" w:semiHidden="0" w:uiPriority="66" w:unhideWhenUsed="0"/>
+    <w:lsdException w:name="Medium Grid 1 Accent 4" w:semiHidden="0" w:uiPriority="67" w:unhideWhenUsed="0"/>
+    <w:lsdException w:name="Medium Grid 2 Accent 4" w:semiHidden="0" w:uiPriority="68" w:unhideWhenUsed="0"/>
+    <w:lsdException w:name="Medium Grid 3 Accent 4" w:semiHidden="0" w:uiPriority="69" w:unhideWhenUsed="0"/>
+    <w:lsdException w:name="Dark List Accent 4" w:semiHidden="0" w:uiPriority="70" w:unhideWhenUsed="0"/>
+    <w:lsdException w:name="Colorful Shading Accent 4" w:semiHidden="0" w:uiPriority="71" w:unhideWhenUsed="0"/>
+    <w:lsdException w:name="Colorful List Accent 4" w:semiHidden="0" w:uiPriority="72" w:unhideWhenUsed="0"/>
+    <w:lsdException w:name="Colorful Grid Accent 4" w:semiHidden="0" w:uiPriority="73" w:unhideWhenUsed="0"/>
+    <w:lsdException w:name="Light Shading Accent 5" w:semiHidden="0" w:uiPriority="60" w:unhideWhenUsed="0"/>
+    <w:lsdException w:name="Light List Accent 5" w:semiHidden="0" w:uiPriority="61" w:unhideWhenUsed="0"/>
+    <w:lsdException w:name="Light Grid Accent 5" w:semiHidden="0" w:uiPriority="62" w:unhideWhenUsed="0"/>
+    <w:lsdException w:name="Medium Shading 1 Accent 5" w:semiHidden="0" w:uiPriority="63" w:unhideWhenUsed="0"/>
+    <w:lsdException w:name="Medium Shading 2 Accent 5" w:semiHidden="0" w:uiPriority="64" w:unhideWhenUsed="0"/>
+    <w:lsdException w:name="Medium List 1 Accent 5" w:semiHidden="0" w:uiPriority="65" w:unhideWhenUsed="0"/>
+    <w:lsdException w:name="Medium List 2 Accent 5" w:semiHidden="0" w:uiPriority="66" w:unhideWhenUsed="0"/>
+    <w:lsdException w:name="Medium Grid 1 Accent 5" w:semiHidden="0" w:uiPriority="67" w:unhideWhenUsed="0"/>
+    <w:lsdException w:name="Medium Grid 2 Accent 5" w:semiHidden="0" w:uiPriority="68" w:unhideWhenUsed="0"/>
+    <w:lsdException w:name="Medium Grid 3 Accent 5" w:semiHidden="0" w:uiPriority="69" w:unhideWhenUsed="0"/>
+    <w:lsdException w:name="Dark List Accent 5" w:semiHidden="0" w:uiPriority="70" w:unhideWhenUsed="0"/>
+    <w:lsdException w:name="Colorful Shading Accent 5" w:semiHidden="0" w:uiPriority="71" w:unhideWhenUsed="0"/>
+    <w:lsdException w:name="Colorful List Accent 5" w:semiHidden="0" w:uiPriority="72" w:unhideWhenUsed="0"/>
+    <w:lsdException w:name="Colorful Grid Accent 5" w:semiHidden="0" w:uiPriority="73" w:unhideWhenUsed="0"/>
+    <w:lsdException w:name="Light Shading Accent 6" w:semiHidden="0" w:uiPriority="60" w:unhideWhenUsed="0"/>
+    <w:lsdException w:name="Light List Accent 6" w:semiHidden="0" w:uiPriority="61" w:unhideWhenUsed="0"/>
+    <w:lsdException w:name="Light Grid Accent 6" w:semiHidden="0" w:uiPriority="62" w:unhideWhenUsed="0"/>
+    <w:lsdException w:name="Medium Shading 1 Accent 6" w:semiHidden="0" w:uiPriority="63" w:unhideWhenUsed="0"/>
+    <w:lsdException w:name="Medium Shading 2 Accent 6" w:semiHidden="0" w:uiPriority="64" w:unhideWhenUsed="0"/>
+    <w:lsdException w:name="Medium List 1 Accent 6" w:semiHidden="0" w:uiPriority="65" w:unhideWhenUsed="0"/>
+    <w:lsdException w:name="Medium List 2 Accent 6" w:semiHidden="0" w:uiPriority="66" w:unhideWhenUsed="0"/>
+    <w:lsdException w:name="Medium Grid 1 Accent 6" w:semiHidden="0" w:uiPriority="67" w:unhideWhenUsed="0"/>
+    <w:lsdException w:name="Medium Grid 2 Accent 6" w:semiHidden="0" w:uiPriority="68" w:unhideWhenUsed="0"/>
+    <w:lsdException w:name="Medium Grid 3 Accent 6" w:semiHidden="0" w:uiPriority="69" w:unhideWhenUsed="0"/>
+    <w:lsdException w:name="Dark List Accent 6" w:semiHidden="0" w:uiPriority="70" w:unhideWhenUsed="0"/>
+    <w:lsdException w:name="Colorful Shading Accent 6" w:semiHidden="0" w:uiPriority="71" w:unhideWhenUsed="0"/>
+    <w:lsdException w:name="Colorful List Accent 6" w:semiHidden="0" w:uiPriority="72" w:unhideWhenUsed="0"/>
+    <w:lsdException w:name="Colorful Grid Accent 6" w:semiHidden="0" w:uiPriority="73" w:unhideWhenUsed="0"/>
+    <w:lsdException w:name="Subtle Emphasis" w:semiHidden="0" w:uiPriority="19" w:unhideWhenUsed="0" w:qFormat="1"/>
+    <w:lsdException w:name="Intense Emphasis" w:semiHidden="0" w:uiPriority="21" w:unhideWhenUsed="0" w:qFormat="1"/>
+    <w:lsdException w:name="Subtle Reference" w:semiHidden="0" w:uiPriority="31" w:unhideWhenUsed="0" w:qFormat="1"/>
+    <w:lsdException w:name="Intense Reference" w:semiHidden="0" w:uiPriority="32" w:unhideWhenUsed="0" w:qFormat="1"/>
+    <w:lsdException w:name="Book Title" w:semiHidden="0" w:uiPriority="33" w:unhideWhenUsed="0" w:qFormat="1"/>
+    <w:lsdException w:name="Bibliography" w:uiPriority="37"/>
+    <w:lsdException w:name="TOC Heading" w:uiPriority="39" w:qFormat="1"/>
+  </w:latentStyles>
+  <w:style w:type="paragraph" w:default="1" w:styleId="Normal">
+    <w:name w:val="Normal"/>
+    <w:qFormat/>
+  </w:style>
+  <w:style w:type="character" w:default="1" w:styleId="DefaultParagraphFont">
+    <w:name w:val="Default Paragraph Font"/>
+    <w:uiPriority w:val="1"/>
+    <w:semiHidden/>
+    <w:unhideWhenUsed/>
+  </w:style>
+  <w:style w:type="table" w:default="1" w:styleId="TableNormal">
+    <w:name w:val="Normal Table"/>
+    <w:uiPriority w:val="99"/>
+    <w:semiHidden/>
+    <w:unhideWhenUsed/>
+    <w:tblPr>
+      <w:tblInd w:w="0" w:type="dxa"/>
+      <w:tblCellMar>
+        <w:top w:w="0" w:type="dxa"/>
+        <w:left w:w="108" w:type="dxa"/>
+        <w:bottom w:w="0" w:type="dxa"/>
+        <w:right w:w="108" w:type="dxa"/>
+      </w:tblCellMar>
+    </w:tblPr>
+  </w:style>
+  <w:style w:type="numbering" w:default="1" w:styleId="NoList">
+    <w:name w:val="No List"/>
+    <w:uiPriority w:val="99"/>
+    <w:semiHidden/>
+    <w:unhideWhenUsed/>
+  </w:style>
+  <w:style w:type="character" w:styleId="PlaceholderText">
+    <w:name w:val="Placeholder Text"/>
+    <w:basedOn w:val="DefaultParagraphFont"/>
+    <w:uiPriority w:val="99"/>
+    <w:semiHidden/>
+    <w:rsid w:val="00CC30E7"/>
+    <w:rPr>
+      <w:color w:val="808080"/>
+    </w:rPr>
+  </w:style>
+</w:styles>
+</file>
+
+<file path=word/glossary/stylesWithEffects.xml><?xml version="1.0" encoding="utf-8"?>
+<w:styles xmlns:wpc="http://schemas.microsoft.com/office/word/2010/wordprocessingCanvas" xmlns:mc="http://schemas.openxmlformats.org/markup-compatibility/2006" xmlns:o="urn:schemas-microsoft-com:office:office" xmlns:r="http://schemas.openxmlformats.org/officeDocument/2006/relationships" xmlns:m="http://schemas.openxmlformats.org/officeDocument/2006/math" xmlns:v="urn:schemas-microsoft-com:vml" xmlns:wp14="http://schemas.microsoft.com/office/word/2010/wordprocessingDrawing" xmlns:wp="http://schemas.openxmlformats.org/drawingml/2006/wordprocessingDrawing" xmlns:w10="urn:schemas-microsoft-com:office:word" xmlns:w="http://schemas.openxmlformats.org/wordprocessingml/2006/main" xmlns:w14="http://schemas.microsoft.com/office/word/2010/wordml" xmlns:wpg="http://schemas.microsoft.com/office/word/2010/wordprocessingGroup" xmlns:wpi="http://schemas.microsoft.com/office/word/2010/wordprocessingInk" xmlns:wne="http://schemas.microsoft.com/office/word/2006/wordml" xmlns:wps="http://schemas.microsoft.com/office/word/2010/wordprocessingShape" mc:Ignorable="w14 wp14">
+  <w:docDefaults>
+    <w:rPrDefault>
+      <w:rPr>
+        <w:rFonts w:asciiTheme="minorHAnsi" w:eastAsiaTheme="minorEastAsia" w:hAnsiTheme="minorHAnsi" w:cstheme="minorBidi"/>
+        <w:sz w:val="22"/>
+        <w:szCs w:val="22"/>
+        <w:lang w:val="en-US" w:eastAsia="en-US" w:bidi="he-IL"/>
+      </w:rPr>
+    </w:rPrDefault>
+    <w:pPrDefault>
+      <w:pPr>
+        <w:spacing w:after="200" w:line="276" w:lineRule="auto"/>
+      </w:pPr>
+    </w:pPrDefault>
+  </w:docDefaults>
+  <w:latentStyles w:defLockedState="0" w:defUIPriority="99" w:defSemiHidden="1" w:defUnhideWhenUsed="1" w:defQFormat="0" w:count="267">
+    <w:lsdException w:name="Normal" w:semiHidden="0" w:uiPriority="0" w:unhideWhenUsed="0" w:qFormat="1"/>
+    <w:lsdException w:name="heading 1" w:semiHidden="0" w:uiPriority="9" w:unhideWhenUsed="0" w:qFormat="1"/>
+    <w:lsdException w:name="heading 2" w:uiPriority="9" w:qFormat="1"/>
+    <w:lsdException w:name="heading 3" w:uiPriority="9" w:qFormat="1"/>
+    <w:lsdException w:name="heading 4" w:uiPriority="9" w:qFormat="1"/>
+    <w:lsdException w:name="heading 5" w:uiPriority="9" w:qFormat="1"/>
+    <w:lsdException w:name="heading 6" w:uiPriority="9" w:qFormat="1"/>
+    <w:lsdException w:name="heading 7" w:uiPriority="9" w:qFormat="1"/>
+    <w:lsdException w:name="heading 8" w:uiPriority="9" w:qFormat="1"/>
+    <w:lsdException w:name="heading 9" w:uiPriority="9" w:qFormat="1"/>
+    <w:lsdException w:name="toc 1" w:uiPriority="39"/>
+    <w:lsdException w:name="toc 2" w:uiPriority="39"/>
+    <w:lsdException w:name="toc 3" w:uiPriority="39"/>
+    <w:lsdException w:name="toc 4" w:uiPriority="39"/>
+    <w:lsdException w:name="toc 5" w:uiPriority="39"/>
+    <w:lsdException w:name="toc 6" w:uiPriority="39"/>
+    <w:lsdException w:name="toc 7" w:uiPriority="39"/>
+    <w:lsdException w:name="toc 8" w:uiPriority="39"/>
+    <w:lsdException w:name="toc 9" w:uiPriority="39"/>
+    <w:lsdException w:name="caption" w:uiPriority="35" w:qFormat="1"/>
+    <w:lsdException w:name="Title" w:semiHidden="0" w:uiPriority="10" w:unhideWhenUsed="0" w:qFormat="1"/>
+    <w:lsdException w:name="Default Paragraph Font" w:uiPriority="1"/>
+    <w:lsdException w:name="Subtitle" w:semiHidden="0" w:uiPriority="11" w:unhideWhenUsed="0" w:qFormat="1"/>
+    <w:lsdException w:name="Strong" w:semiHidden="0" w:uiPriority="22" w:unhideWhenUsed="0" w:qFormat="1"/>
+    <w:lsdException w:name="Emphasis" w:semiHidden="0" w:uiPriority="20" w:unhideWhenUsed="0" w:qFormat="1"/>
+    <w:lsdException w:name="Table Grid" w:semiHidden="0" w:uiPriority="59" w:unhideWhenUsed="0"/>
+    <w:lsdException w:name="Placeholder Text" w:unhideWhenUsed="0"/>
+    <w:lsdException w:name="No Spacing" w:semiHidden="0" w:uiPriority="1" w:unhideWhenUsed="0" w:qFormat="1"/>
+    <w:lsdException w:name="Light Shading" w:semiHidden="0" w:uiPriority="60" w:unhideWhenUsed="0"/>
+    <w:lsdException w:name="Light List" w:semiHidden="0" w:uiPriority="61" w:unhideWhenUsed="0"/>
+    <w:lsdException w:name="Light Grid" w:semiHidden="0" w:uiPriority="62" w:unhideWhenUsed="0"/>
+    <w:lsdException w:name="Medium Shading 1" w:semiHidden="0" w:uiPriority="63" w:unhideWhenUsed="0"/>
+    <w:lsdException w:name="Medium Shading 2" w:semiHidden="0" w:uiPriority="64" w:unhideWhenUsed="0"/>
+    <w:lsdException w:name="Medium List 1" w:semiHidden="0" w:uiPriority="65" w:unhideWhenUsed="0"/>
+    <w:lsdException w:name="Medium List 2" w:semiHidden="0" w:uiPriority="66" w:unhideWhenUsed="0"/>
+    <w:lsdException w:name="Medium Grid 1" w:semiHidden="0" w:uiPriority="67" w:unhideWhenUsed="0"/>
+    <w:lsdException w:name="Medium Grid 2" w:semiHidden="0" w:uiPriority="68" w:unhideWhenUsed="0"/>
+    <w:lsdException w:name="Medium Grid 3" w:semiHidden="0" w:uiPriority="69" w:unhideWhenUsed="0"/>
+    <w:lsdException w:name="Dark List" w:semiHidden="0" w:uiPriority="70" w:unhideWhenUsed="0"/>
+    <w:lsdException w:name="Colorful Shading" w:semiHidden="0" w:uiPriority="71" w:unhideWhenUsed="0"/>
+    <w:lsdException w:name="Colorful List" w:semiHidden="0" w:uiPriority="72" w:unhideWhenUsed="0"/>
+    <w:lsdException w:name="Colorful Grid" w:semiHidden="0" w:uiPriority="73" w:unhideWhenUsed="0"/>
+    <w:lsdException w:name="Light Shading Accent 1" w:semiHidden="0" w:uiPriority="60" w:unhideWhenUsed="0"/>
+    <w:lsdException w:name="Light List Accent 1" w:semiHidden="0" w:uiPriority="61" w:unhideWhenUsed="0"/>
+    <w:lsdException w:name="Light Grid Accent 1" w:semiHidden="0" w:uiPriority="62" w:unhideWhenUsed="0"/>
+    <w:lsdException w:name="Medium Shading 1 Accent 1" w:semiHidden="0" w:uiPriority="63" w:unhideWhenUsed="0"/>
+    <w:lsdException w:name="Medium Shading 2 Accent 1" w:semiHidden="0" w:uiPriority="64" w:unhideWhenUsed="0"/>
+    <w:lsdException w:name="Medium List 1 Accent 1" w:semiHidden="0" w:uiPriority="65" w:unhideWhenUsed="0"/>
+    <w:lsdException w:name="Revision" w:unhideWhenUsed="0"/>
+    <w:lsdException w:name="List Paragraph" w:semiHidden="0" w:uiPriority="34" w:unhideWhenUsed="0" w:qFormat="1"/>
+    <w:lsdException w:name="Quote" w:semiHidden="0" w:uiPriority="29" w:unhideWhenUsed="0" w:qFormat="1"/>
+    <w:lsdException w:name="Intense Quote" w:semiHidden="0" w:uiPriority="30" w:unhideWhenUsed="0" w:qFormat="1"/>
+    <w:lsdException w:name="Medium List 2 Accent 1" w:semiHidden="0" w:uiPriority="66" w:unhideWhenUsed="0"/>
+    <w:lsdException w:name="Medium Grid 1 Accent 1" w:semiHidden="0" w:uiPriority="67" w:unhideWhenUsed="0"/>
+    <w:lsdException w:name="Medium Grid 2 Accent 1" w:semiHidden="0" w:uiPriority="68" w:unhideWhenUsed="0"/>
+    <w:lsdException w:name="Medium Grid 3 Accent 1" w:semiHidden="0" w:uiPriority="69" w:unhideWhenUsed="0"/>
+    <w:lsdException w:name="Dark List Accent 1" w:semiHidden="0" w:uiPriority="70" w:unhideWhenUsed="0"/>
+    <w:lsdException w:name="Colorful Shading Accent 1" w:semiHidden="0" w:uiPriority="71" w:unhideWhenUsed="0"/>
+    <w:lsdException w:name="Colorful List Accent 1" w:semiHidden="0" w:uiPriority="72" w:unhideWhenUsed="0"/>
+    <w:lsdException w:name="Colorful Grid Accent 1" w:semiHidden="0" w:uiPriority="73" w:unhideWhenUsed="0"/>
+    <w:lsdException w:name="Light Shading Accent 2" w:semiHidden="0" w:uiPriority="60" w:unhideWhenUsed="0"/>
+    <w:lsdException w:name="Light List Accent 2" w:semiHidden="0" w:uiPriority="61" w:unhideWhenUsed="0"/>
+    <w:lsdException w:name="Light Grid Accent 2" w:semiHidden="0" w:uiPriority="62" w:unhideWhenUsed="0"/>
+    <w:lsdException w:name="Medium Shading 1 Accent 2" w:semiHidden="0" w:uiPriority="63" w:unhideWhenUsed="0"/>
+    <w:lsdException w:name="Medium Shading 2 Accent 2" w:semiHidden="0" w:uiPriority="64" w:unhideWhenUsed="0"/>
+    <w:lsdException w:name="Medium List 1 Accent 2" w:semiHidden="0" w:uiPriority="65" w:unhideWhenUsed="0"/>
+    <w:lsdException w:name="Medium List 2 Accent 2" w:semiHidden="0" w:uiPriority="66" w:unhideWhenUsed="0"/>
+    <w:lsdException w:name="Medium Grid 1 Accent 2" w:semiHidden="0" w:uiPriority="67" w:unhideWhenUsed="0"/>
+    <w:lsdException w:name="Medium Grid 2 Accent 2" w:semiHidden="0" w:uiPriority="68" w:unhideWhenUsed="0"/>
+    <w:lsdException w:name="Medium Grid 3 Accent 2" w:semiHidden="0" w:uiPriority="69" w:unhideWhenUsed="0"/>
+    <w:lsdException w:name="Dark List Accent 2" w:semiHidden="0" w:uiPriority="70" w:unhideWhenUsed="0"/>
+    <w:lsdException w:name="Colorful Shading Accent 2" w:semiHidden="0" w:uiPriority="71" w:unhideWhenUsed="0"/>
+    <w:lsdException w:name="Colorful List Accent 2" w:semiHidden="0" w:uiPriority="72" w:unhideWhenUsed="0"/>
+    <w:lsdException w:name="Colorful Grid Accent 2" w:semiHidden="0" w:uiPriority="73" w:unhideWhenUsed="0"/>
+    <w:lsdException w:name="Light Shading Accent 3" w:semiHidden="0" w:uiPriority="60" w:unhideWhenUsed="0"/>
+    <w:lsdException w:name="Light List Accent 3" w:semiHidden="0" w:uiPriority="61" w:unhideWhenUsed="0"/>
+    <w:lsdException w:name="Light Grid Accent 3" w:semiHidden="0" w:uiPriority="62" w:unhideWhenUsed="0"/>
+    <w:lsdException w:name="Medium Shading 1 Accent 3" w:semiHidden="0" w:uiPriority="63" w:unhideWhenUsed="0"/>
+    <w:lsdException w:name="Medium Shading 2 Accent 3" w:semiHidden="0" w:uiPriority="64" w:unhideWhenUsed="0"/>
+    <w:lsdException w:name="Medium List 1 Accent 3" w:semiHidden="0" w:uiPriority="65" w:unhideWhenUsed="0"/>
+    <w:lsdException w:name="Medium List 2 Accent 3" w:semiHidden="0" w:uiPriority="66" w:unhideWhenUsed="0"/>
+    <w:lsdException w:name="Medium Grid 1 Accent 3" w:semiHidden="0" w:uiPriority="67" w:unhideWhenUsed="0"/>
+    <w:lsdException w:name="Medium Grid 2 Accent 3" w:semiHidden="0" w:uiPriority="68" w:unhideWhenUsed="0"/>
+    <w:lsdException w:name="Medium Grid 3 Accent 3" w:semiHidden="0" w:uiPriority="69" w:unhideWhenUsed="0"/>
+    <w:lsdException w:name="Dark List Accent 3" w:semiHidden="0" w:uiPriority="70" w:unhideWhenUsed="0"/>
+    <w:lsdException w:name="Colorful Shading Accent 3" w:semiHidden="0" w:uiPriority="71" w:unhideWhenUsed="0"/>
+    <w:lsdException w:name="Colorful List Accent 3" w:semiHidden="0" w:uiPriority="72" w:unhideWhenUsed="0"/>
+    <w:lsdException w:name="Colorful Grid Accent 3" w:semiHidden="0" w:uiPriority="73" w:unhideWhenUsed="0"/>
+    <w:lsdException w:name="Light Shading Accent 4" w:semiHidden="0" w:uiPriority="60" w:unhideWhenUsed="0"/>
+    <w:lsdException w:name="Light List Accent 4" w:semiHidden="0" w:uiPriority="61" w:unhideWhenUsed="0"/>
+    <w:lsdException w:name="Light Grid Accent 4" w:semiHidden="0" w:uiPriority="62" w:unhideWhenUsed="0"/>
+    <w:lsdException w:name="Medium Shading 1 Accent 4" w:semiHidden="0" w:uiPriority="63" w:unhideWhenUsed="0"/>
+    <w:lsdException w:name="Medium Shading 2 Accent 4" w:semiHidden="0" w:uiPriority="64" w:unhideWhenUsed="0"/>
+    <w:lsdException w:name="Medium List 1 Accent 4" w:semiHidden="0" w:uiPriority="65" w:unhideWhenUsed="0"/>
+    <w:lsdException w:name="Medium List 2 Accent 4" w:semiHidden="0" w:uiPriority="66" w:unhideWhenUsed="0"/>
+    <w:lsdException w:name="Medium Grid 1 Accent 4" w:semiHidden="0" w:uiPriority="67" w:unhideWhenUsed="0"/>
+    <w:lsdException w:name="Medium Grid 2 Accent 4" w:semiHidden="0" w:uiPriority="68" w:unhideWhenUsed="0"/>
+    <w:lsdException w:name="Medium Grid 3 Accent 4" w:semiHidden="0" w:uiPriority="69" w:unhideWhenUsed="0"/>
+    <w:lsdException w:name="Dark List Accent 4" w:semiHidden="0" w:uiPriority="70" w:unhideWhenUsed="0"/>
+    <w:lsdException w:name="Colorful Shading Accent 4" w:semiHidden="0" w:uiPriority="71" w:unhideWhenUsed="0"/>
+    <w:lsdException w:name="Colorful List Accent 4" w:semiHidden="0" w:uiPriority="72" w:unhideWhenUsed="0"/>
+    <w:lsdException w:name="Colorful Grid Accent 4" w:semiHidden="0" w:uiPriority="73" w:unhideWhenUsed="0"/>
+    <w:lsdException w:name="Light Shading Accent 5" w:semiHidden="0" w:uiPriority="60" w:unhideWhenUsed="0"/>
+    <w:lsdException w:name="Light List Accent 5" w:semiHidden="0" w:uiPriority="61" w:unhideWhenUsed="0"/>
+    <w:lsdException w:name="Light Grid Accent 5" w:semiHidden="0" w:uiPriority="62" w:unhideWhenUsed="0"/>
+    <w:lsdException w:name="Medium Shading 1 Accent 5" w:semiHidden="0" w:uiPriority="63" w:unhideWhenUsed="0"/>
+    <w:lsdException w:name="Medium Shading 2 Accent 5" w:semiHidden="0" w:uiPriority="64" w:unhideWhenUsed="0"/>
+    <w:lsdException w:name="Medium List 1 Accent 5" w:semiHidden="0" w:uiPriority="65" w:unhideWhenUsed="0"/>
+    <w:lsdException w:name="Medium List 2 Accent 5" w:semiHidden="0" w:uiPriority="66" w:unhideWhenUsed="0"/>
+    <w:lsdException w:name="Medium Grid 1 Accent 5" w:semiHidden="0" w:uiPriority="67" w:unhideWhenUsed="0"/>
+    <w:lsdException w:name="Medium Grid 2 Accent 5" w:semiHidden="0" w:uiPriority="68" w:unhideWhenUsed="0"/>
+    <w:lsdException w:name="Medium Grid 3 Accent 5" w:semiHidden="0" w:uiPriority="69" w:unhideWhenUsed="0"/>
+    <w:lsdException w:name="Dark List Accent 5" w:semiHidden="0" w:uiPriority="70" w:unhideWhenUsed="0"/>
+    <w:lsdException w:name="Colorful Shading Accent 5" w:semiHidden="0" w:uiPriority="71" w:unhideWhenUsed="0"/>
+    <w:lsdException w:name="Colorful List Accent 5" w:semiHidden="0" w:uiPriority="72" w:unhideWhenUsed="0"/>
+    <w:lsdException w:name="Colorful Grid Accent 5" w:semiHidden="0" w:uiPriority="73" w:unhideWhenUsed="0"/>
+    <w:lsdException w:name="Light Shading Accent 6" w:semiHidden="0" w:uiPriority="60" w:unhideWhenUsed="0"/>
+    <w:lsdException w:name="Light List Accent 6" w:semiHidden="0" w:uiPriority="61" w:unhideWhenUsed="0"/>
+    <w:lsdException w:name="Light Grid Accent 6" w:semiHidden="0" w:uiPriority="62" w:unhideWhenUsed="0"/>
+    <w:lsdException w:name="Medium Shading 1 Accent 6" w:semiHidden="0" w:uiPriority="63" w:unhideWhenUsed="0"/>
+    <w:lsdException w:name="Medium Shading 2 Accent 6" w:semiHidden="0" w:uiPriority="64" w:unhideWhenUsed="0"/>
+    <w:lsdException w:name="Medium List 1 Accent 6" w:semiHidden="0" w:uiPriority="65" w:unhideWhenUsed="0"/>
+    <w:lsdException w:name="Medium List 2 Accent 6" w:semiHidden="0" w:uiPriority="66" w:unhideWhenUsed="0"/>
+    <w:lsdException w:name="Medium Grid 1 Accent 6" w:semiHidden="0" w:uiPriority="67" w:unhideWhenUsed="0"/>
+    <w:lsdException w:name="Medium Grid 2 Accent 6" w:semiHidden="0" w:uiPriority="68" w:unhideWhenUsed="0"/>
+    <w:lsdException w:name="Medium Grid 3 Accent 6" w:semiHidden="0" w:uiPriority="69" w:unhideWhenUsed="0"/>
+    <w:lsdException w:name="Dark List Accent 6" w:semiHidden="0" w:uiPriority="70" w:unhideWhenUsed="0"/>
+    <w:lsdException w:name="Colorful Shading Accent 6" w:semiHidden="0" w:uiPriority="71" w:unhideWhenUsed="0"/>
+    <w:lsdException w:name="Colorful List Accent 6" w:semiHidden="0" w:uiPriority="72" w:unhideWhenUsed="0"/>
+    <w:lsdException w:name="Colorful Grid Accent 6" w:semiHidden="0" w:uiPriority="73" w:unhideWhenUsed="0"/>
+    <w:lsdException w:name="Subtle Emphasis" w:semiHidden="0" w:uiPriority="19" w:unhideWhenUsed="0" w:qFormat="1"/>
+    <w:lsdException w:name="Intense Emphasis" w:semiHidden="0" w:uiPriority="21" w:unhideWhenUsed="0" w:qFormat="1"/>
+    <w:lsdException w:name="Subtle Reference" w:semiHidden="0" w:uiPriority="31" w:unhideWhenUsed="0" w:qFormat="1"/>
+    <w:lsdException w:name="Intense Reference" w:semiHidden="0" w:uiPriority="32" w:unhideWhenUsed="0" w:qFormat="1"/>
+    <w:lsdException w:name="Book Title" w:semiHidden="0" w:uiPriority="33" w:unhideWhenUsed="0" w:qFormat="1"/>
+    <w:lsdException w:name="Bibliography" w:uiPriority="37"/>
+    <w:lsdException w:name="TOC Heading" w:uiPriority="39" w:qFormat="1"/>
+  </w:latentStyles>
+  <w:style w:type="paragraph" w:default="1" w:styleId="Normal">
+    <w:name w:val="Normal"/>
+    <w:qFormat/>
+  </w:style>
+  <w:style w:type="character" w:default="1" w:styleId="DefaultParagraphFont">
+    <w:name w:val="Default Paragraph Font"/>
+    <w:uiPriority w:val="1"/>
+    <w:semiHidden/>
+    <w:unhideWhenUsed/>
+  </w:style>
+  <w:style w:type="table" w:default="1" w:styleId="TableNormal">
+    <w:name w:val="Normal Table"/>
+    <w:uiPriority w:val="99"/>
+    <w:semiHidden/>
+    <w:unhideWhenUsed/>
+    <w:tblPr>
+      <w:tblInd w:w="0" w:type="dxa"/>
+      <w:tblCellMar>
+        <w:top w:w="0" w:type="dxa"/>
+        <w:left w:w="108" w:type="dxa"/>
+        <w:bottom w:w="0" w:type="dxa"/>
+        <w:right w:w="108" w:type="dxa"/>
+      </w:tblCellMar>
+    </w:tblPr>
+  </w:style>
+  <w:style w:type="numbering" w:default="1" w:styleId="NoList">
+    <w:name w:val="No List"/>
+    <w:uiPriority w:val="99"/>
+    <w:semiHidden/>
+    <w:unhideWhenUsed/>
+  </w:style>
+  <w:style w:type="character" w:styleId="PlaceholderText">
+    <w:name w:val="Placeholder Text"/>
+    <w:basedOn w:val="DefaultParagraphFont"/>
+    <w:uiPriority w:val="99"/>
+    <w:semiHidden/>
+    <w:rsid w:val="00CC30E7"/>
+    <w:rPr>
+      <w:color w:val="808080"/>
+    </w:rPr>
+  </w:style>
+</w:styles>
+</file>
+
+<file path=word/glossary/webSettings.xml><?xml version="1.0" encoding="utf-8"?>
+<w:webSettings xmlns:mc="http://schemas.openxmlformats.org/markup-compatibility/2006" xmlns:r="http://schemas.openxmlformats.org/officeDocument/2006/relationships" xmlns:w="http://schemas.openxmlformats.org/wordprocessingml/2006/main" xmlns:w14="http://schemas.microsoft.com/office/word/2010/wordml" mc:Ignorable="w14">
+  <w:optimizeForBrowser/>
+  <w:allowPNG/>
+</w:webSettings>
+</file>
+
 <file path=word/theme/theme1.xml><?xml version="1.0" encoding="utf-8"?>
 <a:theme xmlns:a="http://schemas.openxmlformats.org/drawingml/2006/main" name="Office Theme">
   <a:themeElements>
@@ -17095,7 +17540,7 @@
 </file>
 
 <file path=customXml/itemProps1.xml><?xml version="1.0" encoding="utf-8"?>
-<ds:datastoreItem xmlns:ds="http://schemas.openxmlformats.org/officeDocument/2006/customXml" ds:itemID="{0AFBBC4F-D372-4C53-AB62-95F103F323D3}">
+<ds:datastoreItem xmlns:ds="http://schemas.openxmlformats.org/officeDocument/2006/customXml" ds:itemID="{2ED0E470-309E-4221-87AC-D6E0E60EFFFA}">
   <ds:schemaRefs>
     <ds:schemaRef ds:uri="http://schemas.openxmlformats.org/officeDocument/2006/bibliography"/>
   </ds:schemaRefs>

</xml_diff>